<commit_message>
Modify Iteration_Lab: console format & screenshots
</commit_message>
<xml_diff>
--- a/Labs/Iteration_Lab/writeup.docx
+++ b/Labs/Iteration_Lab/writeup.docx
@@ -316,113 +316,520 @@
     </w:p>
     <w:p>
       <w:pPr>
-        <w:spacing w:after="0" w:line="360" w:lineRule="auto"/>
-        <w:rPr>
-          <w:rFonts w:ascii="Times New Roman" w:hAnsi="Times New Roman" w:cs="Times New Roman"/>
-          <w:noProof/>
-          <w:sz w:val="24"/>
-          <w:szCs w:val="24"/>
-          <w:u w:val="single"/>
-        </w:rPr>
-      </w:pPr>
-      <w:r>
-        <w:rPr>
-          <w:rFonts w:ascii="Times New Roman" w:hAnsi="Times New Roman" w:cs="Times New Roman"/>
-          <w:noProof/>
-          <w:sz w:val="24"/>
-          <w:szCs w:val="24"/>
-          <w:u w:val="single"/>
-        </w:rPr>
-        <w:t>Console</w:t>
-      </w:r>
-      <w:r>
-        <w:rPr>
-          <w:rFonts w:ascii="Times New Roman" w:hAnsi="Times New Roman" w:cs="Times New Roman"/>
-          <w:noProof/>
-          <w:sz w:val="24"/>
-          <w:szCs w:val="24"/>
-          <w:u w:val="single"/>
-        </w:rPr>
-        <w:t xml:space="preserve"> </w:t>
-      </w:r>
-      <w:r>
-        <w:rPr>
-          <w:rFonts w:ascii="Times New Roman" w:hAnsi="Times New Roman" w:cs="Times New Roman"/>
-          <w:noProof/>
-          <w:sz w:val="24"/>
-          <w:szCs w:val="24"/>
-          <w:u w:val="single"/>
-        </w:rPr>
-        <w:t>Screenshot</w:t>
-      </w:r>
-      <w:r>
-        <w:rPr>
-          <w:rFonts w:ascii="Times New Roman" w:hAnsi="Times New Roman" w:cs="Times New Roman"/>
-          <w:noProof/>
-          <w:sz w:val="24"/>
-          <w:szCs w:val="24"/>
-          <w:u w:val="single"/>
-        </w:rPr>
-        <w:t>:</w:t>
-      </w:r>
-    </w:p>
-    <w:p>
-      <w:pPr>
-        <w:spacing w:after="0" w:line="360" w:lineRule="auto"/>
-        <w:rPr>
-          <w:rFonts w:ascii="Times New Roman" w:hAnsi="Times New Roman" w:cs="Times New Roman"/>
-          <w:noProof/>
-          <w:sz w:val="24"/>
-          <w:szCs w:val="24"/>
-          <w:u w:val="single"/>
-        </w:rPr>
-      </w:pPr>
-    </w:p>
-    <w:p>
-      <w:pPr>
-        <w:spacing w:after="0" w:line="360" w:lineRule="auto"/>
-        <w:rPr>
-          <w:rFonts w:ascii="Times New Roman" w:hAnsi="Times New Roman" w:cs="Times New Roman"/>
-          <w:noProof/>
-          <w:sz w:val="24"/>
-          <w:szCs w:val="24"/>
-          <w:u w:val="single"/>
-        </w:rPr>
-      </w:pPr>
-    </w:p>
-    <w:p>
-      <w:pPr>
-        <w:spacing w:after="0" w:line="360" w:lineRule="auto"/>
-        <w:rPr>
-          <w:rFonts w:ascii="Times New Roman" w:hAnsi="Times New Roman" w:cs="Times New Roman"/>
-          <w:noProof/>
-          <w:sz w:val="24"/>
-          <w:szCs w:val="24"/>
-          <w:u w:val="single"/>
-        </w:rPr>
-      </w:pPr>
-      <w:r>
-        <w:rPr>
-          <w:rFonts w:ascii="Times New Roman" w:hAnsi="Times New Roman" w:cs="Times New Roman"/>
-          <w:noProof/>
-          <w:sz w:val="24"/>
-          <w:szCs w:val="24"/>
-          <w:u w:val="single"/>
-        </w:rPr>
-        <w:t>GitHub Repository:</w:t>
-      </w:r>
-    </w:p>
-    <w:p>
-      <w:pPr>
-        <w:spacing w:after="0" w:line="360" w:lineRule="auto"/>
-        <w:rPr>
-          <w:rFonts w:ascii="Times New Roman" w:hAnsi="Times New Roman" w:cs="Times New Roman"/>
-          <w:sz w:val="24"/>
-          <w:szCs w:val="24"/>
+        <w:rPr>
+          <w:rFonts w:ascii="Times New Roman" w:hAnsi="Times New Roman" w:cs="Times New Roman"/>
+          <w:noProof/>
+          <w:sz w:val="24"/>
+          <w:szCs w:val="24"/>
+          <w:u w:val="single"/>
+        </w:rPr>
+      </w:pPr>
+      <w:r>
+        <w:rPr>
+          <w:rFonts w:ascii="Times New Roman" w:hAnsi="Times New Roman" w:cs="Times New Roman"/>
+          <w:noProof/>
+          <w:sz w:val="24"/>
+          <w:szCs w:val="24"/>
+          <w:u w:val="single"/>
+        </w:rPr>
+        <w:br w:type="page"/>
+      </w:r>
+    </w:p>
+    <w:p>
+      <w:pPr>
+        <w:spacing w:after="0" w:line="360" w:lineRule="auto"/>
+        <w:rPr>
+          <w:rFonts w:ascii="Times New Roman" w:hAnsi="Times New Roman" w:cs="Times New Roman"/>
+          <w:noProof/>
+          <w:sz w:val="24"/>
+          <w:szCs w:val="24"/>
+          <w:u w:val="single"/>
         </w:rPr>
       </w:pPr>
       <w:bookmarkStart w:id="0" w:name="_GoBack"/>
       <w:bookmarkEnd w:id="0"/>
+      <w:r>
+        <w:rPr>
+          <w:rFonts w:ascii="Times New Roman" w:hAnsi="Times New Roman" w:cs="Times New Roman"/>
+          <w:noProof/>
+          <w:sz w:val="24"/>
+          <w:szCs w:val="24"/>
+          <w:u w:val="single"/>
+        </w:rPr>
+        <w:lastRenderedPageBreak/>
+        <w:t>Console</w:t>
+      </w:r>
+      <w:r>
+        <w:rPr>
+          <w:rFonts w:ascii="Times New Roman" w:hAnsi="Times New Roman" w:cs="Times New Roman"/>
+          <w:noProof/>
+          <w:sz w:val="24"/>
+          <w:szCs w:val="24"/>
+          <w:u w:val="single"/>
+        </w:rPr>
+        <w:t xml:space="preserve"> </w:t>
+      </w:r>
+      <w:r>
+        <w:rPr>
+          <w:rFonts w:ascii="Times New Roman" w:hAnsi="Times New Roman" w:cs="Times New Roman"/>
+          <w:noProof/>
+          <w:sz w:val="24"/>
+          <w:szCs w:val="24"/>
+          <w:u w:val="single"/>
+        </w:rPr>
+        <w:t>Screenshot</w:t>
+      </w:r>
+      <w:r>
+        <w:rPr>
+          <w:rFonts w:ascii="Times New Roman" w:hAnsi="Times New Roman" w:cs="Times New Roman"/>
+          <w:noProof/>
+          <w:sz w:val="24"/>
+          <w:szCs w:val="24"/>
+          <w:u w:val="single"/>
+        </w:rPr>
+        <w:t xml:space="preserve"> 1 (Close Game w/ Loss)</w:t>
+      </w:r>
+      <w:r>
+        <w:rPr>
+          <w:rFonts w:ascii="Times New Roman" w:hAnsi="Times New Roman" w:cs="Times New Roman"/>
+          <w:noProof/>
+          <w:sz w:val="24"/>
+          <w:szCs w:val="24"/>
+          <w:u w:val="single"/>
+        </w:rPr>
+        <w:t>:</w:t>
+      </w:r>
+    </w:p>
+    <w:p>
+      <w:pPr>
+        <w:spacing w:after="0" w:line="360" w:lineRule="auto"/>
+        <w:rPr>
+          <w:rFonts w:ascii="Times New Roman" w:hAnsi="Times New Roman" w:cs="Times New Roman"/>
+          <w:noProof/>
+          <w:sz w:val="24"/>
+          <w:szCs w:val="24"/>
+          <w:u w:val="single"/>
+        </w:rPr>
+      </w:pPr>
+      <w:r>
+        <w:rPr>
+          <w:rFonts w:ascii="Times New Roman" w:hAnsi="Times New Roman" w:cs="Times New Roman"/>
+          <w:noProof/>
+          <w:sz w:val="24"/>
+          <w:szCs w:val="24"/>
+        </w:rPr>
+        <w:drawing>
+          <wp:inline distT="0" distB="0" distL="0" distR="0" wp14:anchorId="23825790" wp14:editId="5F5ED0D2">
+            <wp:extent cx="5943600" cy="1080135"/>
+            <wp:effectExtent l="0" t="0" r="0" b="5715"/>
+            <wp:docPr id="1" name="Picture 1"/>
+            <wp:cNvGraphicFramePr>
+              <a:graphicFrameLocks xmlns:a="http://schemas.openxmlformats.org/drawingml/2006/main" noChangeAspect="1"/>
+            </wp:cNvGraphicFramePr>
+            <a:graphic xmlns:a="http://schemas.openxmlformats.org/drawingml/2006/main">
+              <a:graphicData uri="http://schemas.openxmlformats.org/drawingml/2006/picture">
+                <pic:pic xmlns:pic="http://schemas.openxmlformats.org/drawingml/2006/picture">
+                  <pic:nvPicPr>
+                    <pic:cNvPr id="0" name="screenshot_console1.JPG"/>
+                    <pic:cNvPicPr/>
+                  </pic:nvPicPr>
+                  <pic:blipFill>
+                    <a:blip r:embed="rId7">
+                      <a:extLst>
+                        <a:ext uri="{28A0092B-C50C-407E-A947-70E740481C1C}">
+                          <a14:useLocalDpi xmlns:a14="http://schemas.microsoft.com/office/drawing/2010/main" val="0"/>
+                        </a:ext>
+                      </a:extLst>
+                    </a:blip>
+                    <a:stretch>
+                      <a:fillRect/>
+                    </a:stretch>
+                  </pic:blipFill>
+                  <pic:spPr>
+                    <a:xfrm>
+                      <a:off x="0" y="0"/>
+                      <a:ext cx="5943600" cy="1080135"/>
+                    </a:xfrm>
+                    <a:prstGeom prst="rect">
+                      <a:avLst/>
+                    </a:prstGeom>
+                  </pic:spPr>
+                </pic:pic>
+              </a:graphicData>
+            </a:graphic>
+          </wp:inline>
+        </w:drawing>
+      </w:r>
+    </w:p>
+    <w:p>
+      <w:pPr>
+        <w:spacing w:after="0" w:line="360" w:lineRule="auto"/>
+        <w:rPr>
+          <w:rFonts w:ascii="Times New Roman" w:hAnsi="Times New Roman" w:cs="Times New Roman"/>
+          <w:noProof/>
+          <w:sz w:val="24"/>
+          <w:szCs w:val="24"/>
+        </w:rPr>
+      </w:pPr>
+    </w:p>
+    <w:p>
+      <w:pPr>
+        <w:spacing w:after="0" w:line="360" w:lineRule="auto"/>
+        <w:rPr>
+          <w:rFonts w:ascii="Times New Roman" w:hAnsi="Times New Roman" w:cs="Times New Roman"/>
+          <w:noProof/>
+          <w:sz w:val="24"/>
+          <w:szCs w:val="24"/>
+          <w:u w:val="single"/>
+        </w:rPr>
+      </w:pPr>
+      <w:r>
+        <w:rPr>
+          <w:rFonts w:ascii="Times New Roman" w:hAnsi="Times New Roman" w:cs="Times New Roman"/>
+          <w:noProof/>
+          <w:sz w:val="24"/>
+          <w:szCs w:val="24"/>
+          <w:u w:val="single"/>
+        </w:rPr>
+        <w:t>Console</w:t>
+      </w:r>
+      <w:r>
+        <w:rPr>
+          <w:rFonts w:ascii="Times New Roman" w:hAnsi="Times New Roman" w:cs="Times New Roman"/>
+          <w:noProof/>
+          <w:sz w:val="24"/>
+          <w:szCs w:val="24"/>
+          <w:u w:val="single"/>
+        </w:rPr>
+        <w:t xml:space="preserve"> </w:t>
+      </w:r>
+      <w:r>
+        <w:rPr>
+          <w:rFonts w:ascii="Times New Roman" w:hAnsi="Times New Roman" w:cs="Times New Roman"/>
+          <w:noProof/>
+          <w:sz w:val="24"/>
+          <w:szCs w:val="24"/>
+          <w:u w:val="single"/>
+        </w:rPr>
+        <w:t xml:space="preserve">Screenshot </w:t>
+      </w:r>
+      <w:r>
+        <w:rPr>
+          <w:rFonts w:ascii="Times New Roman" w:hAnsi="Times New Roman" w:cs="Times New Roman"/>
+          <w:noProof/>
+          <w:sz w:val="24"/>
+          <w:szCs w:val="24"/>
+          <w:u w:val="single"/>
+        </w:rPr>
+        <w:t>2</w:t>
+      </w:r>
+      <w:r>
+        <w:rPr>
+          <w:rFonts w:ascii="Times New Roman" w:hAnsi="Times New Roman" w:cs="Times New Roman"/>
+          <w:noProof/>
+          <w:sz w:val="24"/>
+          <w:szCs w:val="24"/>
+          <w:u w:val="single"/>
+        </w:rPr>
+        <w:t xml:space="preserve"> (</w:t>
+      </w:r>
+      <w:r>
+        <w:rPr>
+          <w:rFonts w:ascii="Times New Roman" w:hAnsi="Times New Roman" w:cs="Times New Roman"/>
+          <w:noProof/>
+          <w:sz w:val="24"/>
+          <w:szCs w:val="24"/>
+          <w:u w:val="single"/>
+        </w:rPr>
+        <w:t>Total</w:t>
+      </w:r>
+      <w:r>
+        <w:rPr>
+          <w:rFonts w:ascii="Times New Roman" w:hAnsi="Times New Roman" w:cs="Times New Roman"/>
+          <w:noProof/>
+          <w:sz w:val="24"/>
+          <w:szCs w:val="24"/>
+          <w:u w:val="single"/>
+        </w:rPr>
+        <w:t xml:space="preserve"> Loss)</w:t>
+      </w:r>
+      <w:r>
+        <w:rPr>
+          <w:rFonts w:ascii="Times New Roman" w:hAnsi="Times New Roman" w:cs="Times New Roman"/>
+          <w:noProof/>
+          <w:sz w:val="24"/>
+          <w:szCs w:val="24"/>
+          <w:u w:val="single"/>
+        </w:rPr>
+        <w:t>:</w:t>
+      </w:r>
+    </w:p>
+    <w:p>
+      <w:pPr>
+        <w:spacing w:after="0" w:line="360" w:lineRule="auto"/>
+        <w:rPr>
+          <w:rFonts w:ascii="Times New Roman" w:hAnsi="Times New Roman" w:cs="Times New Roman"/>
+          <w:noProof/>
+          <w:sz w:val="24"/>
+          <w:szCs w:val="24"/>
+        </w:rPr>
+      </w:pPr>
+      <w:r>
+        <w:rPr>
+          <w:rFonts w:ascii="Times New Roman" w:hAnsi="Times New Roman" w:cs="Times New Roman"/>
+          <w:noProof/>
+          <w:sz w:val="24"/>
+          <w:szCs w:val="24"/>
+        </w:rPr>
+        <w:drawing>
+          <wp:inline distT="0" distB="0" distL="0" distR="0" wp14:anchorId="58E4C56C" wp14:editId="6EEDA8FD">
+            <wp:extent cx="5943600" cy="1093470"/>
+            <wp:effectExtent l="0" t="0" r="0" b="0"/>
+            <wp:docPr id="2" name="Picture 2"/>
+            <wp:cNvGraphicFramePr>
+              <a:graphicFrameLocks xmlns:a="http://schemas.openxmlformats.org/drawingml/2006/main" noChangeAspect="1"/>
+            </wp:cNvGraphicFramePr>
+            <a:graphic xmlns:a="http://schemas.openxmlformats.org/drawingml/2006/main">
+              <a:graphicData uri="http://schemas.openxmlformats.org/drawingml/2006/picture">
+                <pic:pic xmlns:pic="http://schemas.openxmlformats.org/drawingml/2006/picture">
+                  <pic:nvPicPr>
+                    <pic:cNvPr id="0" name="screenshot_console2.JPG"/>
+                    <pic:cNvPicPr/>
+                  </pic:nvPicPr>
+                  <pic:blipFill>
+                    <a:blip r:embed="rId8">
+                      <a:extLst>
+                        <a:ext uri="{28A0092B-C50C-407E-A947-70E740481C1C}">
+                          <a14:useLocalDpi xmlns:a14="http://schemas.microsoft.com/office/drawing/2010/main" val="0"/>
+                        </a:ext>
+                      </a:extLst>
+                    </a:blip>
+                    <a:stretch>
+                      <a:fillRect/>
+                    </a:stretch>
+                  </pic:blipFill>
+                  <pic:spPr>
+                    <a:xfrm>
+                      <a:off x="0" y="0"/>
+                      <a:ext cx="5943600" cy="1093470"/>
+                    </a:xfrm>
+                    <a:prstGeom prst="rect">
+                      <a:avLst/>
+                    </a:prstGeom>
+                  </pic:spPr>
+                </pic:pic>
+              </a:graphicData>
+            </a:graphic>
+          </wp:inline>
+        </w:drawing>
+      </w:r>
+    </w:p>
+    <w:p>
+      <w:pPr>
+        <w:spacing w:after="0" w:line="360" w:lineRule="auto"/>
+        <w:rPr>
+          <w:rFonts w:ascii="Times New Roman" w:hAnsi="Times New Roman" w:cs="Times New Roman"/>
+          <w:noProof/>
+          <w:sz w:val="24"/>
+          <w:szCs w:val="24"/>
+          <w:u w:val="single"/>
+        </w:rPr>
+      </w:pPr>
+    </w:p>
+    <w:p>
+      <w:pPr>
+        <w:spacing w:after="0" w:line="360" w:lineRule="auto"/>
+        <w:rPr>
+          <w:rFonts w:ascii="Times New Roman" w:hAnsi="Times New Roman" w:cs="Times New Roman"/>
+          <w:noProof/>
+          <w:sz w:val="24"/>
+          <w:szCs w:val="24"/>
+          <w:u w:val="single"/>
+        </w:rPr>
+      </w:pPr>
+      <w:r>
+        <w:rPr>
+          <w:rFonts w:ascii="Times New Roman" w:hAnsi="Times New Roman" w:cs="Times New Roman"/>
+          <w:noProof/>
+          <w:sz w:val="24"/>
+          <w:szCs w:val="24"/>
+          <w:u w:val="single"/>
+        </w:rPr>
+        <w:t>Console</w:t>
+      </w:r>
+      <w:r>
+        <w:rPr>
+          <w:rFonts w:ascii="Times New Roman" w:hAnsi="Times New Roman" w:cs="Times New Roman"/>
+          <w:noProof/>
+          <w:sz w:val="24"/>
+          <w:szCs w:val="24"/>
+          <w:u w:val="single"/>
+        </w:rPr>
+        <w:t xml:space="preserve"> </w:t>
+      </w:r>
+      <w:r>
+        <w:rPr>
+          <w:rFonts w:ascii="Times New Roman" w:hAnsi="Times New Roman" w:cs="Times New Roman"/>
+          <w:noProof/>
+          <w:sz w:val="24"/>
+          <w:szCs w:val="24"/>
+          <w:u w:val="single"/>
+        </w:rPr>
+        <w:t xml:space="preserve">Screenshot </w:t>
+      </w:r>
+      <w:r>
+        <w:rPr>
+          <w:rFonts w:ascii="Times New Roman" w:hAnsi="Times New Roman" w:cs="Times New Roman"/>
+          <w:noProof/>
+          <w:sz w:val="24"/>
+          <w:szCs w:val="24"/>
+          <w:u w:val="single"/>
+        </w:rPr>
+        <w:t>3</w:t>
+      </w:r>
+      <w:r>
+        <w:rPr>
+          <w:rFonts w:ascii="Times New Roman" w:hAnsi="Times New Roman" w:cs="Times New Roman"/>
+          <w:noProof/>
+          <w:sz w:val="24"/>
+          <w:szCs w:val="24"/>
+          <w:u w:val="single"/>
+        </w:rPr>
+        <w:t xml:space="preserve"> (</w:t>
+      </w:r>
+      <w:r>
+        <w:rPr>
+          <w:rFonts w:ascii="Times New Roman" w:hAnsi="Times New Roman" w:cs="Times New Roman"/>
+          <w:noProof/>
+          <w:sz w:val="24"/>
+          <w:szCs w:val="24"/>
+          <w:u w:val="single"/>
+        </w:rPr>
+        <w:t>Won Game</w:t>
+      </w:r>
+      <w:r>
+        <w:rPr>
+          <w:rFonts w:ascii="Times New Roman" w:hAnsi="Times New Roman" w:cs="Times New Roman"/>
+          <w:noProof/>
+          <w:sz w:val="24"/>
+          <w:szCs w:val="24"/>
+          <w:u w:val="single"/>
+        </w:rPr>
+        <w:t>)</w:t>
+      </w:r>
+      <w:r>
+        <w:rPr>
+          <w:rFonts w:ascii="Times New Roman" w:hAnsi="Times New Roman" w:cs="Times New Roman"/>
+          <w:noProof/>
+          <w:sz w:val="24"/>
+          <w:szCs w:val="24"/>
+          <w:u w:val="single"/>
+        </w:rPr>
+        <w:t>:</w:t>
+      </w:r>
+    </w:p>
+    <w:p>
+      <w:pPr>
+        <w:spacing w:after="0" w:line="360" w:lineRule="auto"/>
+        <w:rPr>
+          <w:rFonts w:ascii="Times New Roman" w:hAnsi="Times New Roman" w:cs="Times New Roman"/>
+          <w:noProof/>
+          <w:sz w:val="24"/>
+          <w:szCs w:val="24"/>
+        </w:rPr>
+      </w:pPr>
+      <w:r>
+        <w:rPr>
+          <w:rFonts w:ascii="Times New Roman" w:hAnsi="Times New Roman" w:cs="Times New Roman"/>
+          <w:noProof/>
+          <w:sz w:val="24"/>
+          <w:szCs w:val="24"/>
+        </w:rPr>
+        <w:drawing>
+          <wp:inline distT="0" distB="0" distL="0" distR="0" wp14:anchorId="1BB7D9A9" wp14:editId="6976ACDD">
+            <wp:extent cx="5943600" cy="1083945"/>
+            <wp:effectExtent l="0" t="0" r="0" b="1905"/>
+            <wp:docPr id="3" name="Picture 3"/>
+            <wp:cNvGraphicFramePr>
+              <a:graphicFrameLocks xmlns:a="http://schemas.openxmlformats.org/drawingml/2006/main" noChangeAspect="1"/>
+            </wp:cNvGraphicFramePr>
+            <a:graphic xmlns:a="http://schemas.openxmlformats.org/drawingml/2006/main">
+              <a:graphicData uri="http://schemas.openxmlformats.org/drawingml/2006/picture">
+                <pic:pic xmlns:pic="http://schemas.openxmlformats.org/drawingml/2006/picture">
+                  <pic:nvPicPr>
+                    <pic:cNvPr id="0" name="screenshot_console3.JPG"/>
+                    <pic:cNvPicPr/>
+                  </pic:nvPicPr>
+                  <pic:blipFill>
+                    <a:blip r:embed="rId9">
+                      <a:extLst>
+                        <a:ext uri="{28A0092B-C50C-407E-A947-70E740481C1C}">
+                          <a14:useLocalDpi xmlns:a14="http://schemas.microsoft.com/office/drawing/2010/main" val="0"/>
+                        </a:ext>
+                      </a:extLst>
+                    </a:blip>
+                    <a:stretch>
+                      <a:fillRect/>
+                    </a:stretch>
+                  </pic:blipFill>
+                  <pic:spPr>
+                    <a:xfrm>
+                      <a:off x="0" y="0"/>
+                      <a:ext cx="5943600" cy="1083945"/>
+                    </a:xfrm>
+                    <a:prstGeom prst="rect">
+                      <a:avLst/>
+                    </a:prstGeom>
+                  </pic:spPr>
+                </pic:pic>
+              </a:graphicData>
+            </a:graphic>
+          </wp:inline>
+        </w:drawing>
+      </w:r>
+    </w:p>
+    <w:p>
+      <w:pPr>
+        <w:spacing w:after="0" w:line="360" w:lineRule="auto"/>
+        <w:rPr>
+          <w:rFonts w:ascii="Times New Roman" w:hAnsi="Times New Roman" w:cs="Times New Roman"/>
+          <w:noProof/>
+          <w:sz w:val="24"/>
+          <w:szCs w:val="24"/>
+        </w:rPr>
+      </w:pPr>
+    </w:p>
+    <w:p>
+      <w:pPr>
+        <w:spacing w:after="0" w:line="360" w:lineRule="auto"/>
+        <w:rPr>
+          <w:rFonts w:ascii="Times New Roman" w:hAnsi="Times New Roman" w:cs="Times New Roman"/>
+          <w:noProof/>
+          <w:sz w:val="24"/>
+          <w:szCs w:val="24"/>
+          <w:u w:val="single"/>
+        </w:rPr>
+      </w:pPr>
+      <w:r>
+        <w:rPr>
+          <w:rFonts w:ascii="Times New Roman" w:hAnsi="Times New Roman" w:cs="Times New Roman"/>
+          <w:noProof/>
+          <w:sz w:val="24"/>
+          <w:szCs w:val="24"/>
+          <w:u w:val="single"/>
+        </w:rPr>
+        <w:t>GitHub Repository:</w:t>
+      </w:r>
+    </w:p>
+    <w:p>
+      <w:pPr>
+        <w:spacing w:after="0" w:line="360" w:lineRule="auto"/>
+        <w:rPr>
+          <w:rFonts w:ascii="Times New Roman" w:hAnsi="Times New Roman" w:cs="Times New Roman"/>
+          <w:sz w:val="24"/>
+          <w:szCs w:val="24"/>
+        </w:rPr>
+      </w:pPr>
       <w:r>
         <w:rPr>
           <w:rFonts w:ascii="Times New Roman" w:hAnsi="Times New Roman" w:cs="Times New Roman"/>
@@ -450,7 +857,7 @@
             <o:lock v:ext="edit" aspectratio="t"/>
           </v:shapetype>
           <v:shape id="_x0000_i1025" type="#_x0000_t75" style="width:468.2pt;height:182.45pt">
-            <v:imagedata r:id="rId7" o:title="screenshot_github"/>
+            <v:imagedata r:id="rId10" o:title="screenshot_github"/>
           </v:shape>
         </w:pict>
       </w:r>
@@ -466,8 +873,8 @@
       </w:pPr>
     </w:p>
     <w:sectPr>
-      <w:headerReference w:type="default" r:id="rId8"/>
-      <w:headerReference w:type="first" r:id="rId9"/>
+      <w:headerReference w:type="default" r:id="rId11"/>
+      <w:headerReference w:type="first" r:id="rId12"/>
       <w:pgSz w:w="12240" w:h="15840"/>
       <w:pgMar w:top="1440" w:right="1440" w:bottom="1440" w:left="1440" w:header="720" w:footer="720" w:gutter="0"/>
       <w:cols w:space="720"/>
@@ -807,6 +1214,7 @@
   <w:style w:type="paragraph" w:default="1" w:styleId="Normal">
     <w:name w:val="Normal"/>
     <w:qFormat/>
+    <w:rsid w:val="00365D3D"/>
   </w:style>
   <w:style w:type="character" w:default="1" w:styleId="DefaultParagraphFont">
     <w:name w:val="Default Paragraph Font"/>
@@ -1071,6 +1479,7 @@
   <w:style w:type="paragraph" w:default="1" w:styleId="Normal">
     <w:name w:val="Normal"/>
     <w:qFormat/>
+    <w:rsid w:val="00365D3D"/>
   </w:style>
   <w:style w:type="character" w:default="1" w:styleId="DefaultParagraphFont">
     <w:name w:val="Default Paragraph Font"/>
@@ -1465,7 +1874,7 @@
   <a:extraClrSchemeLst/>
   <a:extLst>
     <a:ext uri="{05A4C25C-085E-4340-85A3-A5531E510DB2}">
-      <thm15:themeFamily xmlns:thm15="http://schemas.microsoft.com/office/thememl/2012/main" xmlns="" name="Office Theme" id="{62F939B6-93AF-4DB8-9C6B-D6C7DFDC589F}" vid="{4A3C46E8-61CC-4603-A589-7422A47A8E4A}"/>
+      <thm15:themeFamily xmlns="" xmlns:thm15="http://schemas.microsoft.com/office/thememl/2012/main" name="Office Theme" id="{62F939B6-93AF-4DB8-9C6B-D6C7DFDC589F}" vid="{4A3C46E8-61CC-4603-A589-7422A47A8E4A}"/>
     </a:ext>
   </a:extLst>
 </a:theme>

</xml_diff>

<commit_message>
Modify Iteration_Lab: 'passes' to 'iterations'
</commit_message>
<xml_diff>
--- a/Labs/Iteration_Lab/writeup.docx
+++ b/Labs/Iteration_Lab/writeup.docx
@@ -70,284 +70,284 @@
         </w:rPr>
         <w:t xml:space="preserve">From </w:t>
       </w:r>
-    </w:p>
-    <w:p>
-      <w:pPr>
-        <w:spacing w:after="0" w:line="360" w:lineRule="auto"/>
-        <w:ind w:firstLine="720"/>
-        <w:rPr>
-          <w:rFonts w:ascii="Times New Roman" w:hAnsi="Times New Roman" w:cs="Times New Roman"/>
-          <w:szCs w:val="24"/>
-        </w:rPr>
-      </w:pPr>
-    </w:p>
-    <w:p>
-      <w:pPr>
-        <w:spacing w:after="0" w:line="360" w:lineRule="auto"/>
-        <w:rPr>
-          <w:rFonts w:ascii="Times New Roman" w:hAnsi="Times New Roman" w:cs="Times New Roman"/>
-          <w:sz w:val="24"/>
-          <w:szCs w:val="24"/>
-        </w:rPr>
-      </w:pPr>
-      <w:r>
-        <w:rPr>
-          <w:rFonts w:ascii="Times New Roman" w:hAnsi="Times New Roman" w:cs="Times New Roman"/>
-          <w:sz w:val="24"/>
-          <w:szCs w:val="24"/>
-          <w:u w:val="single"/>
-        </w:rPr>
-        <w:t>Issues I Encountered</w:t>
-      </w:r>
-      <w:r>
-        <w:rPr>
-          <w:rFonts w:ascii="Times New Roman" w:hAnsi="Times New Roman" w:cs="Times New Roman"/>
-          <w:sz w:val="24"/>
-          <w:szCs w:val="24"/>
-          <w:u w:val="single"/>
-        </w:rPr>
-        <w:t>:</w:t>
-      </w:r>
-    </w:p>
-    <w:p>
-      <w:pPr>
-        <w:spacing w:after="0" w:line="360" w:lineRule="auto"/>
-        <w:rPr>
-          <w:rFonts w:ascii="Times New Roman" w:hAnsi="Times New Roman" w:cs="Times New Roman"/>
-          <w:sz w:val="24"/>
-          <w:szCs w:val="24"/>
-        </w:rPr>
-      </w:pPr>
-      <w:r>
-        <w:rPr>
-          <w:rFonts w:ascii="Times New Roman" w:hAnsi="Times New Roman" w:cs="Times New Roman"/>
-          <w:sz w:val="24"/>
-          <w:szCs w:val="24"/>
-        </w:rPr>
-        <w:tab/>
-      </w:r>
-      <w:r>
-        <w:rPr>
-          <w:rFonts w:ascii="Times New Roman" w:hAnsi="Times New Roman" w:cs="Times New Roman"/>
-          <w:sz w:val="24"/>
-          <w:szCs w:val="24"/>
-        </w:rPr>
-        <w:t xml:space="preserve">The </w:t>
-      </w:r>
-    </w:p>
-    <w:p>
-      <w:pPr>
-        <w:spacing w:after="0" w:line="360" w:lineRule="auto"/>
-        <w:rPr>
-          <w:rFonts w:ascii="Times New Roman" w:hAnsi="Times New Roman" w:cs="Times New Roman"/>
-          <w:szCs w:val="24"/>
-        </w:rPr>
-      </w:pPr>
-    </w:p>
-    <w:p>
-      <w:pPr>
-        <w:spacing w:after="0" w:line="360" w:lineRule="auto"/>
-        <w:rPr>
-          <w:rFonts w:ascii="Times New Roman" w:hAnsi="Times New Roman" w:cs="Times New Roman"/>
-          <w:sz w:val="24"/>
-          <w:szCs w:val="24"/>
-          <w:u w:val="single"/>
-        </w:rPr>
-      </w:pPr>
-      <w:r>
-        <w:rPr>
-          <w:rFonts w:ascii="Times New Roman" w:hAnsi="Times New Roman" w:cs="Times New Roman"/>
-          <w:sz w:val="24"/>
-          <w:szCs w:val="24"/>
-          <w:u w:val="single"/>
-        </w:rPr>
-        <w:t xml:space="preserve">What I </w:t>
-      </w:r>
-      <w:proofErr w:type="gramStart"/>
-      <w:r>
-        <w:rPr>
-          <w:rFonts w:ascii="Times New Roman" w:hAnsi="Times New Roman" w:cs="Times New Roman"/>
-          <w:sz w:val="24"/>
-          <w:szCs w:val="24"/>
-          <w:u w:val="single"/>
-        </w:rPr>
-        <w:t>Would’ve</w:t>
-      </w:r>
-      <w:proofErr w:type="gramEnd"/>
-      <w:r>
-        <w:rPr>
-          <w:rFonts w:ascii="Times New Roman" w:hAnsi="Times New Roman" w:cs="Times New Roman"/>
-          <w:sz w:val="24"/>
-          <w:szCs w:val="24"/>
-          <w:u w:val="single"/>
-        </w:rPr>
-        <w:t xml:space="preserve"> Done Differently:</w:t>
-      </w:r>
-    </w:p>
-    <w:p>
-      <w:pPr>
-        <w:spacing w:after="0" w:line="360" w:lineRule="auto"/>
-        <w:rPr>
-          <w:rFonts w:ascii="Times New Roman" w:hAnsi="Times New Roman" w:cs="Times New Roman"/>
-          <w:sz w:val="24"/>
-          <w:szCs w:val="24"/>
-        </w:rPr>
-      </w:pPr>
-      <w:r>
-        <w:rPr>
-          <w:rFonts w:ascii="Times New Roman" w:hAnsi="Times New Roman" w:cs="Times New Roman"/>
-          <w:sz w:val="24"/>
-          <w:szCs w:val="24"/>
-        </w:rPr>
-        <w:t xml:space="preserve"> </w:t>
-      </w:r>
-      <w:r>
-        <w:rPr>
-          <w:rFonts w:ascii="Times New Roman" w:hAnsi="Times New Roman" w:cs="Times New Roman"/>
-          <w:sz w:val="24"/>
-          <w:szCs w:val="24"/>
-        </w:rPr>
-        <w:tab/>
-      </w:r>
-      <w:r>
-        <w:rPr>
-          <w:rFonts w:ascii="Times New Roman" w:hAnsi="Times New Roman" w:cs="Times New Roman"/>
-          <w:sz w:val="24"/>
-          <w:szCs w:val="24"/>
-        </w:rPr>
-        <w:t xml:space="preserve">One </w:t>
-      </w:r>
-    </w:p>
-    <w:p>
-      <w:pPr>
-        <w:spacing w:after="0" w:line="360" w:lineRule="auto"/>
-        <w:rPr>
-          <w:rFonts w:ascii="Times New Roman" w:hAnsi="Times New Roman" w:cs="Times New Roman"/>
-          <w:szCs w:val="24"/>
-          <w:u w:val="single"/>
-        </w:rPr>
-      </w:pPr>
-    </w:p>
-    <w:p>
-      <w:pPr>
-        <w:spacing w:after="0" w:line="360" w:lineRule="auto"/>
-        <w:rPr>
-          <w:rFonts w:ascii="Times New Roman" w:hAnsi="Times New Roman" w:cs="Times New Roman"/>
-          <w:sz w:val="24"/>
-          <w:szCs w:val="24"/>
-          <w:u w:val="single"/>
-        </w:rPr>
-      </w:pPr>
-      <w:r>
-        <w:rPr>
-          <w:rFonts w:ascii="Times New Roman" w:hAnsi="Times New Roman" w:cs="Times New Roman"/>
-          <w:sz w:val="24"/>
-          <w:szCs w:val="24"/>
-          <w:u w:val="single"/>
-        </w:rPr>
-        <w:t>How I Wi</w:t>
-      </w:r>
-      <w:r>
-        <w:rPr>
-          <w:rFonts w:ascii="Times New Roman" w:hAnsi="Times New Roman" w:cs="Times New Roman"/>
-          <w:sz w:val="24"/>
-          <w:szCs w:val="24"/>
-          <w:u w:val="single"/>
-        </w:rPr>
-        <w:t xml:space="preserve">ll Apply </w:t>
-      </w:r>
-      <w:r>
-        <w:rPr>
-          <w:rFonts w:ascii="Times New Roman" w:hAnsi="Times New Roman" w:cs="Times New Roman"/>
-          <w:sz w:val="24"/>
-          <w:szCs w:val="24"/>
-          <w:u w:val="single"/>
-        </w:rPr>
-        <w:t>Recursion and Dynamic Programming</w:t>
-      </w:r>
-      <w:r>
-        <w:rPr>
-          <w:rFonts w:ascii="Times New Roman" w:hAnsi="Times New Roman" w:cs="Times New Roman"/>
-          <w:sz w:val="24"/>
-          <w:szCs w:val="24"/>
-          <w:u w:val="single"/>
-        </w:rPr>
-        <w:t xml:space="preserve"> in the Future:</w:t>
-      </w:r>
-    </w:p>
-    <w:p>
-      <w:pPr>
-        <w:spacing w:after="0" w:line="360" w:lineRule="auto"/>
-        <w:rPr>
-          <w:rFonts w:ascii="Times New Roman" w:hAnsi="Times New Roman" w:cs="Times New Roman"/>
-          <w:noProof/>
-          <w:sz w:val="24"/>
-          <w:szCs w:val="24"/>
-          <w:u w:val="single"/>
-        </w:rPr>
-      </w:pPr>
-      <w:r>
-        <w:rPr>
-          <w:rFonts w:ascii="Times New Roman" w:hAnsi="Times New Roman" w:cs="Times New Roman"/>
-          <w:sz w:val="24"/>
-          <w:szCs w:val="24"/>
-        </w:rPr>
-        <w:tab/>
-      </w:r>
-      <w:r>
-        <w:rPr>
-          <w:rFonts w:ascii="Times New Roman" w:hAnsi="Times New Roman" w:cs="Times New Roman"/>
-          <w:sz w:val="24"/>
-          <w:szCs w:val="24"/>
-        </w:rPr>
-        <w:t xml:space="preserve">I </w:t>
-      </w:r>
-    </w:p>
-    <w:p>
-      <w:pPr>
-        <w:spacing w:after="0" w:line="360" w:lineRule="auto"/>
-        <w:rPr>
-          <w:rFonts w:ascii="Times New Roman" w:hAnsi="Times New Roman" w:cs="Times New Roman"/>
-          <w:noProof/>
-          <w:sz w:val="24"/>
-          <w:szCs w:val="24"/>
-        </w:rPr>
-      </w:pPr>
-    </w:p>
-    <w:p>
-      <w:pPr>
-        <w:rPr>
-          <w:rFonts w:ascii="Times New Roman" w:hAnsi="Times New Roman" w:cs="Times New Roman"/>
-          <w:noProof/>
-          <w:sz w:val="24"/>
-          <w:szCs w:val="24"/>
-          <w:u w:val="single"/>
-        </w:rPr>
-      </w:pPr>
-      <w:r>
-        <w:rPr>
-          <w:rFonts w:ascii="Times New Roman" w:hAnsi="Times New Roman" w:cs="Times New Roman"/>
-          <w:noProof/>
-          <w:sz w:val="24"/>
-          <w:szCs w:val="24"/>
-          <w:u w:val="single"/>
-        </w:rPr>
-        <w:br w:type="page"/>
-      </w:r>
-    </w:p>
-    <w:p>
-      <w:pPr>
-        <w:spacing w:after="0" w:line="360" w:lineRule="auto"/>
-        <w:rPr>
-          <w:rFonts w:ascii="Times New Roman" w:hAnsi="Times New Roman" w:cs="Times New Roman"/>
-          <w:noProof/>
-          <w:sz w:val="24"/>
-          <w:szCs w:val="24"/>
-          <w:u w:val="single"/>
-        </w:rPr>
-      </w:pPr>
       <w:bookmarkStart w:id="0" w:name="_GoBack"/>
       <w:bookmarkEnd w:id="0"/>
+    </w:p>
+    <w:p>
+      <w:pPr>
+        <w:spacing w:after="0" w:line="360" w:lineRule="auto"/>
+        <w:ind w:firstLine="720"/>
+        <w:rPr>
+          <w:rFonts w:ascii="Times New Roman" w:hAnsi="Times New Roman" w:cs="Times New Roman"/>
+          <w:szCs w:val="24"/>
+        </w:rPr>
+      </w:pPr>
+    </w:p>
+    <w:p>
+      <w:pPr>
+        <w:spacing w:after="0" w:line="360" w:lineRule="auto"/>
+        <w:rPr>
+          <w:rFonts w:ascii="Times New Roman" w:hAnsi="Times New Roman" w:cs="Times New Roman"/>
+          <w:sz w:val="24"/>
+          <w:szCs w:val="24"/>
+        </w:rPr>
+      </w:pPr>
+      <w:r>
+        <w:rPr>
+          <w:rFonts w:ascii="Times New Roman" w:hAnsi="Times New Roman" w:cs="Times New Roman"/>
+          <w:sz w:val="24"/>
+          <w:szCs w:val="24"/>
+          <w:u w:val="single"/>
+        </w:rPr>
+        <w:t>Issues I Encountered</w:t>
+      </w:r>
+      <w:r>
+        <w:rPr>
+          <w:rFonts w:ascii="Times New Roman" w:hAnsi="Times New Roman" w:cs="Times New Roman"/>
+          <w:sz w:val="24"/>
+          <w:szCs w:val="24"/>
+          <w:u w:val="single"/>
+        </w:rPr>
+        <w:t>:</w:t>
+      </w:r>
+    </w:p>
+    <w:p>
+      <w:pPr>
+        <w:spacing w:after="0" w:line="360" w:lineRule="auto"/>
+        <w:rPr>
+          <w:rFonts w:ascii="Times New Roman" w:hAnsi="Times New Roman" w:cs="Times New Roman"/>
+          <w:sz w:val="24"/>
+          <w:szCs w:val="24"/>
+        </w:rPr>
+      </w:pPr>
+      <w:r>
+        <w:rPr>
+          <w:rFonts w:ascii="Times New Roman" w:hAnsi="Times New Roman" w:cs="Times New Roman"/>
+          <w:sz w:val="24"/>
+          <w:szCs w:val="24"/>
+        </w:rPr>
+        <w:tab/>
+      </w:r>
+      <w:r>
+        <w:rPr>
+          <w:rFonts w:ascii="Times New Roman" w:hAnsi="Times New Roman" w:cs="Times New Roman"/>
+          <w:sz w:val="24"/>
+          <w:szCs w:val="24"/>
+        </w:rPr>
+        <w:t xml:space="preserve">The </w:t>
+      </w:r>
+    </w:p>
+    <w:p>
+      <w:pPr>
+        <w:spacing w:after="0" w:line="360" w:lineRule="auto"/>
+        <w:rPr>
+          <w:rFonts w:ascii="Times New Roman" w:hAnsi="Times New Roman" w:cs="Times New Roman"/>
+          <w:szCs w:val="24"/>
+        </w:rPr>
+      </w:pPr>
+    </w:p>
+    <w:p>
+      <w:pPr>
+        <w:spacing w:after="0" w:line="360" w:lineRule="auto"/>
+        <w:rPr>
+          <w:rFonts w:ascii="Times New Roman" w:hAnsi="Times New Roman" w:cs="Times New Roman"/>
+          <w:sz w:val="24"/>
+          <w:szCs w:val="24"/>
+          <w:u w:val="single"/>
+        </w:rPr>
+      </w:pPr>
+      <w:r>
+        <w:rPr>
+          <w:rFonts w:ascii="Times New Roman" w:hAnsi="Times New Roman" w:cs="Times New Roman"/>
+          <w:sz w:val="24"/>
+          <w:szCs w:val="24"/>
+          <w:u w:val="single"/>
+        </w:rPr>
+        <w:t xml:space="preserve">What I </w:t>
+      </w:r>
+      <w:proofErr w:type="gramStart"/>
+      <w:r>
+        <w:rPr>
+          <w:rFonts w:ascii="Times New Roman" w:hAnsi="Times New Roman" w:cs="Times New Roman"/>
+          <w:sz w:val="24"/>
+          <w:szCs w:val="24"/>
+          <w:u w:val="single"/>
+        </w:rPr>
+        <w:t>Would’ve</w:t>
+      </w:r>
+      <w:proofErr w:type="gramEnd"/>
+      <w:r>
+        <w:rPr>
+          <w:rFonts w:ascii="Times New Roman" w:hAnsi="Times New Roman" w:cs="Times New Roman"/>
+          <w:sz w:val="24"/>
+          <w:szCs w:val="24"/>
+          <w:u w:val="single"/>
+        </w:rPr>
+        <w:t xml:space="preserve"> Done Differently:</w:t>
+      </w:r>
+    </w:p>
+    <w:p>
+      <w:pPr>
+        <w:spacing w:after="0" w:line="360" w:lineRule="auto"/>
+        <w:rPr>
+          <w:rFonts w:ascii="Times New Roman" w:hAnsi="Times New Roman" w:cs="Times New Roman"/>
+          <w:sz w:val="24"/>
+          <w:szCs w:val="24"/>
+        </w:rPr>
+      </w:pPr>
+      <w:r>
+        <w:rPr>
+          <w:rFonts w:ascii="Times New Roman" w:hAnsi="Times New Roman" w:cs="Times New Roman"/>
+          <w:sz w:val="24"/>
+          <w:szCs w:val="24"/>
+        </w:rPr>
+        <w:t xml:space="preserve"> </w:t>
+      </w:r>
+      <w:r>
+        <w:rPr>
+          <w:rFonts w:ascii="Times New Roman" w:hAnsi="Times New Roman" w:cs="Times New Roman"/>
+          <w:sz w:val="24"/>
+          <w:szCs w:val="24"/>
+        </w:rPr>
+        <w:tab/>
+      </w:r>
+      <w:r>
+        <w:rPr>
+          <w:rFonts w:ascii="Times New Roman" w:hAnsi="Times New Roman" w:cs="Times New Roman"/>
+          <w:sz w:val="24"/>
+          <w:szCs w:val="24"/>
+        </w:rPr>
+        <w:t xml:space="preserve">One </w:t>
+      </w:r>
+    </w:p>
+    <w:p>
+      <w:pPr>
+        <w:spacing w:after="0" w:line="360" w:lineRule="auto"/>
+        <w:rPr>
+          <w:rFonts w:ascii="Times New Roman" w:hAnsi="Times New Roman" w:cs="Times New Roman"/>
+          <w:szCs w:val="24"/>
+          <w:u w:val="single"/>
+        </w:rPr>
+      </w:pPr>
+    </w:p>
+    <w:p>
+      <w:pPr>
+        <w:spacing w:after="0" w:line="360" w:lineRule="auto"/>
+        <w:rPr>
+          <w:rFonts w:ascii="Times New Roman" w:hAnsi="Times New Roman" w:cs="Times New Roman"/>
+          <w:sz w:val="24"/>
+          <w:szCs w:val="24"/>
+          <w:u w:val="single"/>
+        </w:rPr>
+      </w:pPr>
+      <w:r>
+        <w:rPr>
+          <w:rFonts w:ascii="Times New Roman" w:hAnsi="Times New Roman" w:cs="Times New Roman"/>
+          <w:sz w:val="24"/>
+          <w:szCs w:val="24"/>
+          <w:u w:val="single"/>
+        </w:rPr>
+        <w:t>How I Wi</w:t>
+      </w:r>
+      <w:r>
+        <w:rPr>
+          <w:rFonts w:ascii="Times New Roman" w:hAnsi="Times New Roman" w:cs="Times New Roman"/>
+          <w:sz w:val="24"/>
+          <w:szCs w:val="24"/>
+          <w:u w:val="single"/>
+        </w:rPr>
+        <w:t xml:space="preserve">ll Apply </w:t>
+      </w:r>
+      <w:r>
+        <w:rPr>
+          <w:rFonts w:ascii="Times New Roman" w:hAnsi="Times New Roman" w:cs="Times New Roman"/>
+          <w:sz w:val="24"/>
+          <w:szCs w:val="24"/>
+          <w:u w:val="single"/>
+        </w:rPr>
+        <w:t>Iterators</w:t>
+      </w:r>
+      <w:r>
+        <w:rPr>
+          <w:rFonts w:ascii="Times New Roman" w:hAnsi="Times New Roman" w:cs="Times New Roman"/>
+          <w:sz w:val="24"/>
+          <w:szCs w:val="24"/>
+          <w:u w:val="single"/>
+        </w:rPr>
+        <w:t xml:space="preserve"> in the Future:</w:t>
+      </w:r>
+    </w:p>
+    <w:p>
+      <w:pPr>
+        <w:spacing w:after="0" w:line="360" w:lineRule="auto"/>
+        <w:rPr>
+          <w:rFonts w:ascii="Times New Roman" w:hAnsi="Times New Roman" w:cs="Times New Roman"/>
+          <w:noProof/>
+          <w:sz w:val="24"/>
+          <w:szCs w:val="24"/>
+          <w:u w:val="single"/>
+        </w:rPr>
+      </w:pPr>
+      <w:r>
+        <w:rPr>
+          <w:rFonts w:ascii="Times New Roman" w:hAnsi="Times New Roman" w:cs="Times New Roman"/>
+          <w:sz w:val="24"/>
+          <w:szCs w:val="24"/>
+        </w:rPr>
+        <w:tab/>
+      </w:r>
+      <w:r>
+        <w:rPr>
+          <w:rFonts w:ascii="Times New Roman" w:hAnsi="Times New Roman" w:cs="Times New Roman"/>
+          <w:sz w:val="24"/>
+          <w:szCs w:val="24"/>
+        </w:rPr>
+        <w:t xml:space="preserve">I </w:t>
+      </w:r>
+    </w:p>
+    <w:p>
+      <w:pPr>
+        <w:spacing w:after="0" w:line="360" w:lineRule="auto"/>
+        <w:rPr>
+          <w:rFonts w:ascii="Times New Roman" w:hAnsi="Times New Roman" w:cs="Times New Roman"/>
+          <w:noProof/>
+          <w:sz w:val="24"/>
+          <w:szCs w:val="24"/>
+        </w:rPr>
+      </w:pPr>
+    </w:p>
+    <w:p>
+      <w:pPr>
+        <w:rPr>
+          <w:rFonts w:ascii="Times New Roman" w:hAnsi="Times New Roman" w:cs="Times New Roman"/>
+          <w:noProof/>
+          <w:sz w:val="24"/>
+          <w:szCs w:val="24"/>
+          <w:u w:val="single"/>
+        </w:rPr>
+      </w:pPr>
+      <w:r>
+        <w:rPr>
+          <w:rFonts w:ascii="Times New Roman" w:hAnsi="Times New Roman" w:cs="Times New Roman"/>
+          <w:noProof/>
+          <w:sz w:val="24"/>
+          <w:szCs w:val="24"/>
+          <w:u w:val="single"/>
+        </w:rPr>
+        <w:br w:type="page"/>
+      </w:r>
+    </w:p>
+    <w:p>
+      <w:pPr>
+        <w:spacing w:after="0" w:line="360" w:lineRule="auto"/>
+        <w:rPr>
+          <w:rFonts w:ascii="Times New Roman" w:hAnsi="Times New Roman" w:cs="Times New Roman"/>
+          <w:noProof/>
+          <w:sz w:val="24"/>
+          <w:szCs w:val="24"/>
+          <w:u w:val="single"/>
+        </w:rPr>
+      </w:pPr>
       <w:r>
         <w:rPr>
           <w:rFonts w:ascii="Times New Roman" w:hAnsi="Times New Roman" w:cs="Times New Roman"/>
@@ -511,47 +511,7 @@
           <w:szCs w:val="24"/>
           <w:u w:val="single"/>
         </w:rPr>
-        <w:t xml:space="preserve">Screenshot </w:t>
-      </w:r>
-      <w:r>
-        <w:rPr>
-          <w:rFonts w:ascii="Times New Roman" w:hAnsi="Times New Roman" w:cs="Times New Roman"/>
-          <w:noProof/>
-          <w:sz w:val="24"/>
-          <w:szCs w:val="24"/>
-          <w:u w:val="single"/>
-        </w:rPr>
-        <w:t>2</w:t>
-      </w:r>
-      <w:r>
-        <w:rPr>
-          <w:rFonts w:ascii="Times New Roman" w:hAnsi="Times New Roman" w:cs="Times New Roman"/>
-          <w:noProof/>
-          <w:sz w:val="24"/>
-          <w:szCs w:val="24"/>
-          <w:u w:val="single"/>
-        </w:rPr>
-        <w:t xml:space="preserve"> (</w:t>
-      </w:r>
-      <w:r>
-        <w:rPr>
-          <w:rFonts w:ascii="Times New Roman" w:hAnsi="Times New Roman" w:cs="Times New Roman"/>
-          <w:noProof/>
-          <w:sz w:val="24"/>
-          <w:szCs w:val="24"/>
-          <w:u w:val="single"/>
-        </w:rPr>
-        <w:t>Total</w:t>
-      </w:r>
-      <w:r>
-        <w:rPr>
-          <w:rFonts w:ascii="Times New Roman" w:hAnsi="Times New Roman" w:cs="Times New Roman"/>
-          <w:noProof/>
-          <w:sz w:val="24"/>
-          <w:szCs w:val="24"/>
-          <w:u w:val="single"/>
-        </w:rPr>
-        <w:t xml:space="preserve"> Loss)</w:t>
+        <w:t>Screenshot 2 (Total Loss)</w:t>
       </w:r>
       <w:r>
         <w:rPr>
@@ -675,47 +635,7 @@
           <w:szCs w:val="24"/>
           <w:u w:val="single"/>
         </w:rPr>
-        <w:t xml:space="preserve">Screenshot </w:t>
-      </w:r>
-      <w:r>
-        <w:rPr>
-          <w:rFonts w:ascii="Times New Roman" w:hAnsi="Times New Roman" w:cs="Times New Roman"/>
-          <w:noProof/>
-          <w:sz w:val="24"/>
-          <w:szCs w:val="24"/>
-          <w:u w:val="single"/>
-        </w:rPr>
-        <w:t>3</w:t>
-      </w:r>
-      <w:r>
-        <w:rPr>
-          <w:rFonts w:ascii="Times New Roman" w:hAnsi="Times New Roman" w:cs="Times New Roman"/>
-          <w:noProof/>
-          <w:sz w:val="24"/>
-          <w:szCs w:val="24"/>
-          <w:u w:val="single"/>
-        </w:rPr>
-        <w:t xml:space="preserve"> (</w:t>
-      </w:r>
-      <w:r>
-        <w:rPr>
-          <w:rFonts w:ascii="Times New Roman" w:hAnsi="Times New Roman" w:cs="Times New Roman"/>
-          <w:noProof/>
-          <w:sz w:val="24"/>
-          <w:szCs w:val="24"/>
-          <w:u w:val="single"/>
-        </w:rPr>
-        <w:t>Won Game</w:t>
-      </w:r>
-      <w:r>
-        <w:rPr>
-          <w:rFonts w:ascii="Times New Roman" w:hAnsi="Times New Roman" w:cs="Times New Roman"/>
-          <w:noProof/>
-          <w:sz w:val="24"/>
-          <w:szCs w:val="24"/>
-          <w:u w:val="single"/>
-        </w:rPr>
-        <w:t>)</w:t>
+        <w:t>Screenshot 3 (Won Game)</w:t>
       </w:r>
       <w:r>
         <w:rPr>
@@ -856,7 +776,7 @@
             <v:path o:extrusionok="f" gradientshapeok="t" o:connecttype="rect"/>
             <o:lock v:ext="edit" aspectratio="t"/>
           </v:shapetype>
-          <v:shape id="_x0000_i1025" type="#_x0000_t75" style="width:468.2pt;height:182.45pt">
+          <v:shape id="_x0000_i1025" type="#_x0000_t75" style="width:468pt;height:182.7pt">
             <v:imagedata r:id="rId10" o:title="screenshot_github"/>
           </v:shape>
         </w:pict>
@@ -1874,7 +1794,7 @@
   <a:extraClrSchemeLst/>
   <a:extLst>
     <a:ext uri="{05A4C25C-085E-4340-85A3-A5531E510DB2}">
-      <thm15:themeFamily xmlns="" xmlns:thm15="http://schemas.microsoft.com/office/thememl/2012/main" name="Office Theme" id="{62F939B6-93AF-4DB8-9C6B-D6C7DFDC589F}" vid="{4A3C46E8-61CC-4603-A589-7422A47A8E4A}"/>
+      <thm15:themeFamily xmlns:thm15="http://schemas.microsoft.com/office/thememl/2012/main" xmlns="" name="Office Theme" id="{62F939B6-93AF-4DB8-9C6B-D6C7DFDC589F}" vid="{4A3C46E8-61CC-4603-A589-7422A47A8E4A}"/>
     </a:ext>
   </a:extLst>
 </a:theme>

</xml_diff>

<commit_message>
Modify Iteration_Lab: finish writeup and zip
</commit_message>
<xml_diff>
--- a/Labs/Iteration_Lab/writeup.docx
+++ b/Labs/Iteration_Lab/writeup.docx
@@ -70,8 +70,346 @@
         </w:rPr>
         <w:t xml:space="preserve">From </w:t>
       </w:r>
+      <w:r>
+        <w:rPr>
+          <w:rFonts w:ascii="Times New Roman" w:hAnsi="Times New Roman" w:cs="Times New Roman"/>
+          <w:sz w:val="24"/>
+          <w:szCs w:val="24"/>
+        </w:rPr>
+        <w:t xml:space="preserve">this lab, I learned how to use the methods of a </w:t>
+      </w:r>
+      <w:proofErr w:type="spellStart"/>
+      <w:r>
+        <w:rPr>
+          <w:rFonts w:ascii="Consolas" w:hAnsi="Consolas" w:cs="Times New Roman"/>
+          <w:sz w:val="24"/>
+          <w:szCs w:val="24"/>
+        </w:rPr>
+        <w:t>ListIterator</w:t>
+      </w:r>
+      <w:proofErr w:type="spellEnd"/>
+      <w:r>
+        <w:rPr>
+          <w:rFonts w:ascii="Times New Roman" w:hAnsi="Times New Roman" w:cs="Times New Roman"/>
+          <w:sz w:val="24"/>
+          <w:szCs w:val="24"/>
+        </w:rPr>
+        <w:t xml:space="preserve"> to find consecutive pairs and remove the pairs. I started by having a goal to write a program that traverses the list only one time and attempt to</w:t>
+      </w:r>
+      <w:r>
+        <w:rPr>
+          <w:rFonts w:ascii="Times New Roman" w:hAnsi="Times New Roman" w:cs="Times New Roman"/>
+          <w:sz w:val="24"/>
+          <w:szCs w:val="24"/>
+        </w:rPr>
+        <w:t xml:space="preserve"> remove any consecutive pairs. T</w:t>
+      </w:r>
       <w:bookmarkStart w:id="0" w:name="_GoBack"/>
       <w:bookmarkEnd w:id="0"/>
+      <w:r>
+        <w:rPr>
+          <w:rFonts w:ascii="Times New Roman" w:hAnsi="Times New Roman" w:cs="Times New Roman"/>
+          <w:sz w:val="24"/>
+          <w:szCs w:val="24"/>
+        </w:rPr>
+        <w:t xml:space="preserve">o achieve this I used one </w:t>
+      </w:r>
+      <w:proofErr w:type="spellStart"/>
+      <w:r>
+        <w:rPr>
+          <w:rFonts w:ascii="Consolas" w:hAnsi="Consolas" w:cs="Times New Roman"/>
+          <w:sz w:val="24"/>
+          <w:szCs w:val="24"/>
+        </w:rPr>
+        <w:t>ListIterator</w:t>
+      </w:r>
+      <w:proofErr w:type="spellEnd"/>
+      <w:r>
+        <w:rPr>
+          <w:rFonts w:ascii="Times New Roman" w:hAnsi="Times New Roman" w:cs="Times New Roman"/>
+          <w:sz w:val="24"/>
+          <w:szCs w:val="24"/>
+        </w:rPr>
+        <w:t xml:space="preserve"> from the </w:t>
+      </w:r>
+      <w:proofErr w:type="spellStart"/>
+      <w:proofErr w:type="gramStart"/>
+      <w:r>
+        <w:rPr>
+          <w:rFonts w:ascii="Consolas" w:hAnsi="Consolas" w:cs="Times New Roman"/>
+          <w:sz w:val="24"/>
+          <w:szCs w:val="24"/>
+        </w:rPr>
+        <w:t>listIterator</w:t>
+      </w:r>
+      <w:proofErr w:type="spellEnd"/>
+      <w:r>
+        <w:rPr>
+          <w:rFonts w:ascii="Consolas" w:hAnsi="Consolas" w:cs="Times New Roman"/>
+          <w:sz w:val="24"/>
+          <w:szCs w:val="24"/>
+        </w:rPr>
+        <w:t>(</w:t>
+      </w:r>
+      <w:proofErr w:type="gramEnd"/>
+      <w:r>
+        <w:rPr>
+          <w:rFonts w:ascii="Consolas" w:hAnsi="Consolas" w:cs="Times New Roman"/>
+          <w:sz w:val="24"/>
+          <w:szCs w:val="24"/>
+        </w:rPr>
+        <w:t>)</w:t>
+      </w:r>
+      <w:r>
+        <w:rPr>
+          <w:rFonts w:ascii="Times New Roman" w:hAnsi="Times New Roman" w:cs="Times New Roman"/>
+          <w:sz w:val="24"/>
+          <w:szCs w:val="24"/>
+        </w:rPr>
+        <w:t xml:space="preserve"> method of the </w:t>
+      </w:r>
+      <w:proofErr w:type="spellStart"/>
+      <w:r>
+        <w:rPr>
+          <w:rFonts w:ascii="Consolas" w:hAnsi="Consolas" w:cs="Times New Roman"/>
+          <w:sz w:val="24"/>
+          <w:szCs w:val="24"/>
+        </w:rPr>
+        <w:t>ArrayList</w:t>
+      </w:r>
+      <w:proofErr w:type="spellEnd"/>
+      <w:r>
+        <w:rPr>
+          <w:rFonts w:ascii="Times New Roman" w:hAnsi="Times New Roman" w:cs="Times New Roman"/>
+          <w:sz w:val="24"/>
+          <w:szCs w:val="24"/>
+        </w:rPr>
+        <w:t xml:space="preserve">. While the iterator had a ‘next’ value, I checked if the ‘next’ value had a value after it (‘next next’). Only if there was a ‘next’ value with a ‘next </w:t>
+      </w:r>
+      <w:proofErr w:type="spellStart"/>
+      <w:r>
+        <w:rPr>
+          <w:rFonts w:ascii="Times New Roman" w:hAnsi="Times New Roman" w:cs="Times New Roman"/>
+          <w:sz w:val="24"/>
+          <w:szCs w:val="24"/>
+        </w:rPr>
+        <w:t>next</w:t>
+      </w:r>
+      <w:proofErr w:type="spellEnd"/>
+      <w:r>
+        <w:rPr>
+          <w:rFonts w:ascii="Times New Roman" w:hAnsi="Times New Roman" w:cs="Times New Roman"/>
+          <w:sz w:val="24"/>
+          <w:szCs w:val="24"/>
+        </w:rPr>
+        <w:t>’ value, would I attempt to find and remove a pair.</w:t>
+      </w:r>
+      <w:r>
+        <w:rPr>
+          <w:rFonts w:ascii="Times New Roman" w:hAnsi="Times New Roman" w:cs="Times New Roman"/>
+          <w:sz w:val="24"/>
+          <w:szCs w:val="24"/>
+        </w:rPr>
+        <w:t xml:space="preserve"> To find a pair (</w:t>
+      </w:r>
+      <w:r>
+        <w:rPr>
+          <w:rFonts w:ascii="Times New Roman" w:hAnsi="Times New Roman" w:cs="Times New Roman"/>
+          <w:sz w:val="24"/>
+          <w:szCs w:val="24"/>
+        </w:rPr>
+        <w:t>defined by either the first digits being of the same integer or the last di</w:t>
+      </w:r>
+      <w:r>
+        <w:rPr>
+          <w:rFonts w:ascii="Times New Roman" w:hAnsi="Times New Roman" w:cs="Times New Roman"/>
+          <w:sz w:val="24"/>
+          <w:szCs w:val="24"/>
+        </w:rPr>
+        <w:t>gits being of the same integer), I used integer division for the first digits (</w:t>
+      </w:r>
+      <w:r>
+        <w:rPr>
+          <w:rFonts w:ascii="Consolas" w:hAnsi="Consolas" w:cs="Times New Roman"/>
+          <w:sz w:val="24"/>
+          <w:szCs w:val="24"/>
+        </w:rPr>
+        <w:t>next / 10 == next2 / 10</w:t>
+      </w:r>
+      <w:r>
+        <w:rPr>
+          <w:rFonts w:ascii="Times New Roman" w:hAnsi="Times New Roman" w:cs="Times New Roman"/>
+          <w:sz w:val="24"/>
+          <w:szCs w:val="24"/>
+        </w:rPr>
+        <w:t xml:space="preserve">) and </w:t>
+      </w:r>
+      <w:proofErr w:type="gramStart"/>
+      <w:r>
+        <w:rPr>
+          <w:rFonts w:ascii="Times New Roman" w:hAnsi="Times New Roman" w:cs="Times New Roman"/>
+          <w:sz w:val="24"/>
+          <w:szCs w:val="24"/>
+        </w:rPr>
+        <w:t>the modulo</w:t>
+      </w:r>
+      <w:proofErr w:type="gramEnd"/>
+      <w:r>
+        <w:rPr>
+          <w:rFonts w:ascii="Times New Roman" w:hAnsi="Times New Roman" w:cs="Times New Roman"/>
+          <w:sz w:val="24"/>
+          <w:szCs w:val="24"/>
+        </w:rPr>
+        <w:t xml:space="preserve"> operator for the last digits </w:t>
+      </w:r>
+      <w:r>
+        <w:rPr>
+          <w:rFonts w:ascii="Times New Roman" w:hAnsi="Times New Roman" w:cs="Times New Roman"/>
+          <w:sz w:val="24"/>
+          <w:szCs w:val="24"/>
+        </w:rPr>
+        <w:t>(</w:t>
+      </w:r>
+      <w:r>
+        <w:rPr>
+          <w:rFonts w:ascii="Consolas" w:hAnsi="Consolas" w:cs="Times New Roman"/>
+          <w:sz w:val="24"/>
+          <w:szCs w:val="24"/>
+        </w:rPr>
+        <w:t>next % 10 == next2 % 10</w:t>
+      </w:r>
+      <w:r>
+        <w:rPr>
+          <w:rFonts w:ascii="Times New Roman" w:hAnsi="Times New Roman" w:cs="Times New Roman"/>
+          <w:sz w:val="24"/>
+          <w:szCs w:val="24"/>
+        </w:rPr>
+        <w:t>)</w:t>
+      </w:r>
+      <w:r>
+        <w:rPr>
+          <w:rFonts w:ascii="Times New Roman" w:hAnsi="Times New Roman" w:cs="Times New Roman"/>
+          <w:sz w:val="24"/>
+          <w:szCs w:val="24"/>
+        </w:rPr>
+        <w:t>.</w:t>
+      </w:r>
+      <w:r>
+        <w:rPr>
+          <w:rFonts w:ascii="Times New Roman" w:hAnsi="Times New Roman" w:cs="Times New Roman"/>
+          <w:sz w:val="24"/>
+          <w:szCs w:val="24"/>
+        </w:rPr>
+        <w:t xml:space="preserve"> To remove the pair I called the </w:t>
+      </w:r>
+      <w:proofErr w:type="gramStart"/>
+      <w:r>
+        <w:rPr>
+          <w:rFonts w:ascii="Consolas" w:hAnsi="Consolas" w:cs="Times New Roman"/>
+          <w:sz w:val="24"/>
+          <w:szCs w:val="24"/>
+        </w:rPr>
+        <w:t>remove(</w:t>
+      </w:r>
+      <w:proofErr w:type="gramEnd"/>
+      <w:r>
+        <w:rPr>
+          <w:rFonts w:ascii="Consolas" w:hAnsi="Consolas" w:cs="Times New Roman"/>
+          <w:sz w:val="24"/>
+          <w:szCs w:val="24"/>
+        </w:rPr>
+        <w:t>)</w:t>
+      </w:r>
+      <w:r>
+        <w:rPr>
+          <w:rFonts w:ascii="Times New Roman" w:hAnsi="Times New Roman" w:cs="Times New Roman"/>
+          <w:sz w:val="24"/>
+          <w:szCs w:val="24"/>
+        </w:rPr>
+        <w:t xml:space="preserve"> method (removing the ‘next </w:t>
+      </w:r>
+      <w:proofErr w:type="spellStart"/>
+      <w:r>
+        <w:rPr>
+          <w:rFonts w:ascii="Times New Roman" w:hAnsi="Times New Roman" w:cs="Times New Roman"/>
+          <w:sz w:val="24"/>
+          <w:szCs w:val="24"/>
+        </w:rPr>
+        <w:t>next</w:t>
+      </w:r>
+      <w:proofErr w:type="spellEnd"/>
+      <w:r>
+        <w:rPr>
+          <w:rFonts w:ascii="Times New Roman" w:hAnsi="Times New Roman" w:cs="Times New Roman"/>
+          <w:sz w:val="24"/>
+          <w:szCs w:val="24"/>
+        </w:rPr>
+        <w:t xml:space="preserve">’ value), the </w:t>
+      </w:r>
+      <w:r>
+        <w:rPr>
+          <w:rFonts w:ascii="Consolas" w:hAnsi="Consolas" w:cs="Times New Roman"/>
+          <w:sz w:val="24"/>
+          <w:szCs w:val="24"/>
+        </w:rPr>
+        <w:t>previous()</w:t>
+      </w:r>
+      <w:r>
+        <w:rPr>
+          <w:rFonts w:ascii="Times New Roman" w:hAnsi="Times New Roman" w:cs="Times New Roman"/>
+          <w:sz w:val="24"/>
+          <w:szCs w:val="24"/>
+        </w:rPr>
+        <w:t xml:space="preserve"> method (placing the cursor just after the ‘next’ value), and once again calling the </w:t>
+      </w:r>
+      <w:r>
+        <w:rPr>
+          <w:rFonts w:ascii="Consolas" w:hAnsi="Consolas" w:cs="Times New Roman"/>
+          <w:sz w:val="24"/>
+          <w:szCs w:val="24"/>
+        </w:rPr>
+        <w:t>remove()</w:t>
+      </w:r>
+      <w:r>
+        <w:rPr>
+          <w:rFonts w:ascii="Times New Roman" w:hAnsi="Times New Roman" w:cs="Times New Roman"/>
+          <w:sz w:val="24"/>
+          <w:szCs w:val="24"/>
+        </w:rPr>
+        <w:t xml:space="preserve"> m</w:t>
+      </w:r>
+      <w:r>
+        <w:rPr>
+          <w:rFonts w:ascii="Times New Roman" w:hAnsi="Times New Roman" w:cs="Times New Roman"/>
+          <w:sz w:val="24"/>
+          <w:szCs w:val="24"/>
+        </w:rPr>
+        <w:t>ethod (removing the ‘next’ value).</w:t>
+      </w:r>
+      <w:r>
+        <w:rPr>
+          <w:rFonts w:ascii="Times New Roman" w:hAnsi="Times New Roman" w:cs="Times New Roman"/>
+          <w:sz w:val="24"/>
+          <w:szCs w:val="24"/>
+        </w:rPr>
+        <w:t xml:space="preserve"> Lastly, I wrapped all of this in a </w:t>
+      </w:r>
+      <w:r>
+        <w:rPr>
+          <w:rFonts w:ascii="Consolas" w:hAnsi="Consolas" w:cs="Times New Roman"/>
+          <w:sz w:val="24"/>
+          <w:szCs w:val="24"/>
+        </w:rPr>
+        <w:t>while</w:t>
+      </w:r>
+      <w:r>
+        <w:rPr>
+          <w:rFonts w:ascii="Times New Roman" w:hAnsi="Times New Roman" w:cs="Times New Roman"/>
+          <w:sz w:val="24"/>
+          <w:szCs w:val="24"/>
+        </w:rPr>
+        <w:t xml:space="preserve"> loop checking if a pair was removed. If a pair was not removed, then the program steps out of the loop.</w:t>
+      </w:r>
     </w:p>
     <w:p>
       <w:pPr>
@@ -134,7 +472,215 @@
           <w:sz w:val="24"/>
           <w:szCs w:val="24"/>
         </w:rPr>
-        <w:t xml:space="preserve">The </w:t>
+        <w:t xml:space="preserve">An issue I encountered was removing the ‘next’ value after calling the </w:t>
+      </w:r>
+      <w:proofErr w:type="gramStart"/>
+      <w:r>
+        <w:rPr>
+          <w:rFonts w:ascii="Consolas" w:hAnsi="Consolas" w:cs="Times New Roman"/>
+          <w:sz w:val="24"/>
+          <w:szCs w:val="24"/>
+        </w:rPr>
+        <w:t>remove(</w:t>
+      </w:r>
+      <w:proofErr w:type="gramEnd"/>
+      <w:r>
+        <w:rPr>
+          <w:rFonts w:ascii="Consolas" w:hAnsi="Consolas" w:cs="Times New Roman"/>
+          <w:sz w:val="24"/>
+          <w:szCs w:val="24"/>
+        </w:rPr>
+        <w:t>)</w:t>
+      </w:r>
+      <w:r>
+        <w:rPr>
+          <w:rFonts w:ascii="Times New Roman" w:hAnsi="Times New Roman" w:cs="Times New Roman"/>
+          <w:sz w:val="24"/>
+          <w:szCs w:val="24"/>
+        </w:rPr>
+        <w:t xml:space="preserve"> method on the ‘next </w:t>
+      </w:r>
+      <w:proofErr w:type="spellStart"/>
+      <w:r>
+        <w:rPr>
+          <w:rFonts w:ascii="Times New Roman" w:hAnsi="Times New Roman" w:cs="Times New Roman"/>
+          <w:sz w:val="24"/>
+          <w:szCs w:val="24"/>
+        </w:rPr>
+        <w:t>next</w:t>
+      </w:r>
+      <w:proofErr w:type="spellEnd"/>
+      <w:r>
+        <w:rPr>
+          <w:rFonts w:ascii="Times New Roman" w:hAnsi="Times New Roman" w:cs="Times New Roman"/>
+          <w:sz w:val="24"/>
+          <w:szCs w:val="24"/>
+        </w:rPr>
+        <w:t xml:space="preserve">’ value. I initially called the </w:t>
+      </w:r>
+      <w:proofErr w:type="gramStart"/>
+      <w:r>
+        <w:rPr>
+          <w:rFonts w:ascii="Consolas" w:hAnsi="Consolas" w:cs="Times New Roman"/>
+          <w:sz w:val="24"/>
+          <w:szCs w:val="24"/>
+        </w:rPr>
+        <w:t>remove(</w:t>
+      </w:r>
+      <w:proofErr w:type="gramEnd"/>
+      <w:r>
+        <w:rPr>
+          <w:rFonts w:ascii="Consolas" w:hAnsi="Consolas" w:cs="Times New Roman"/>
+          <w:sz w:val="24"/>
+          <w:szCs w:val="24"/>
+        </w:rPr>
+        <w:t>)</w:t>
+      </w:r>
+      <w:r>
+        <w:rPr>
+          <w:rFonts w:ascii="Times New Roman" w:hAnsi="Times New Roman" w:cs="Times New Roman"/>
+          <w:sz w:val="24"/>
+          <w:szCs w:val="24"/>
+        </w:rPr>
+        <w:t xml:space="preserve"> again, directly after the previous calling, but I was thrown an </w:t>
+      </w:r>
+      <w:proofErr w:type="spellStart"/>
+      <w:r>
+        <w:rPr>
+          <w:rFonts w:ascii="Consolas" w:hAnsi="Consolas" w:cs="Times New Roman"/>
+          <w:sz w:val="24"/>
+          <w:szCs w:val="24"/>
+        </w:rPr>
+        <w:t>IllegalStateException</w:t>
+      </w:r>
+      <w:proofErr w:type="spellEnd"/>
+      <w:r>
+        <w:rPr>
+          <w:rFonts w:ascii="Times New Roman" w:hAnsi="Times New Roman" w:cs="Times New Roman"/>
+          <w:sz w:val="24"/>
+          <w:szCs w:val="24"/>
+        </w:rPr>
+        <w:t xml:space="preserve">. I then remembered that remove only works in a </w:t>
+      </w:r>
+      <w:proofErr w:type="spellStart"/>
+      <w:r>
+        <w:rPr>
+          <w:rFonts w:ascii="Consolas" w:hAnsi="Consolas" w:cs="Times New Roman"/>
+          <w:sz w:val="24"/>
+          <w:szCs w:val="24"/>
+        </w:rPr>
+        <w:t>ListIterator</w:t>
+      </w:r>
+      <w:proofErr w:type="spellEnd"/>
+      <w:r>
+        <w:rPr>
+          <w:rFonts w:ascii="Times New Roman" w:hAnsi="Times New Roman" w:cs="Times New Roman"/>
+          <w:sz w:val="24"/>
+          <w:szCs w:val="24"/>
+        </w:rPr>
+        <w:t xml:space="preserve"> if it is called directly after a call to the </w:t>
+      </w:r>
+      <w:proofErr w:type="gramStart"/>
+      <w:r>
+        <w:rPr>
+          <w:rFonts w:ascii="Consolas" w:hAnsi="Consolas" w:cs="Times New Roman"/>
+          <w:sz w:val="24"/>
+          <w:szCs w:val="24"/>
+        </w:rPr>
+        <w:t>next(</w:t>
+      </w:r>
+      <w:proofErr w:type="gramEnd"/>
+      <w:r>
+        <w:rPr>
+          <w:rFonts w:ascii="Consolas" w:hAnsi="Consolas" w:cs="Times New Roman"/>
+          <w:sz w:val="24"/>
+          <w:szCs w:val="24"/>
+        </w:rPr>
+        <w:t>)</w:t>
+      </w:r>
+      <w:r>
+        <w:rPr>
+          <w:rFonts w:ascii="Times New Roman" w:hAnsi="Times New Roman" w:cs="Times New Roman"/>
+          <w:sz w:val="24"/>
+          <w:szCs w:val="24"/>
+        </w:rPr>
+        <w:t xml:space="preserve"> or </w:t>
+      </w:r>
+      <w:r>
+        <w:rPr>
+          <w:rFonts w:ascii="Consolas" w:hAnsi="Consolas" w:cs="Times New Roman"/>
+          <w:sz w:val="24"/>
+          <w:szCs w:val="24"/>
+        </w:rPr>
+        <w:t>previous()</w:t>
+      </w:r>
+      <w:r>
+        <w:rPr>
+          <w:rFonts w:ascii="Times New Roman" w:hAnsi="Times New Roman" w:cs="Times New Roman"/>
+          <w:sz w:val="24"/>
+          <w:szCs w:val="24"/>
+        </w:rPr>
+        <w:t xml:space="preserve"> methods. I wanted to remove the value before the ‘next </w:t>
+      </w:r>
+      <w:proofErr w:type="spellStart"/>
+      <w:r>
+        <w:rPr>
+          <w:rFonts w:ascii="Times New Roman" w:hAnsi="Times New Roman" w:cs="Times New Roman"/>
+          <w:sz w:val="24"/>
+          <w:szCs w:val="24"/>
+        </w:rPr>
+        <w:t>next</w:t>
+      </w:r>
+      <w:proofErr w:type="spellEnd"/>
+      <w:r>
+        <w:rPr>
+          <w:rFonts w:ascii="Times New Roman" w:hAnsi="Times New Roman" w:cs="Times New Roman"/>
+          <w:sz w:val="24"/>
+          <w:szCs w:val="24"/>
+        </w:rPr>
+        <w:t xml:space="preserve">’ value, so I called the </w:t>
+      </w:r>
+      <w:proofErr w:type="gramStart"/>
+      <w:r>
+        <w:rPr>
+          <w:rFonts w:ascii="Consolas" w:hAnsi="Consolas" w:cs="Times New Roman"/>
+          <w:sz w:val="24"/>
+          <w:szCs w:val="24"/>
+        </w:rPr>
+        <w:t>previous(</w:t>
+      </w:r>
+      <w:proofErr w:type="gramEnd"/>
+      <w:r>
+        <w:rPr>
+          <w:rFonts w:ascii="Consolas" w:hAnsi="Consolas" w:cs="Times New Roman"/>
+          <w:sz w:val="24"/>
+          <w:szCs w:val="24"/>
+        </w:rPr>
+        <w:t>)</w:t>
+      </w:r>
+      <w:r>
+        <w:rPr>
+          <w:rFonts w:ascii="Times New Roman" w:hAnsi="Times New Roman" w:cs="Times New Roman"/>
+          <w:sz w:val="24"/>
+          <w:szCs w:val="24"/>
+        </w:rPr>
+        <w:t xml:space="preserve"> method in between the two </w:t>
+      </w:r>
+      <w:r>
+        <w:rPr>
+          <w:rFonts w:ascii="Consolas" w:hAnsi="Consolas" w:cs="Times New Roman"/>
+          <w:sz w:val="24"/>
+          <w:szCs w:val="24"/>
+        </w:rPr>
+        <w:t>remove()</w:t>
+      </w:r>
+      <w:r>
+        <w:rPr>
+          <w:rFonts w:ascii="Times New Roman" w:hAnsi="Times New Roman" w:cs="Times New Roman"/>
+          <w:sz w:val="24"/>
+          <w:szCs w:val="24"/>
+        </w:rPr>
+        <w:t xml:space="preserve"> methods and my program worked.</w:t>
       </w:r>
     </w:p>
     <w:p>
@@ -148,6 +694,25 @@
     </w:p>
     <w:p>
       <w:pPr>
+        <w:rPr>
+          <w:rFonts w:ascii="Times New Roman" w:hAnsi="Times New Roman" w:cs="Times New Roman"/>
+          <w:sz w:val="24"/>
+          <w:szCs w:val="24"/>
+          <w:u w:val="single"/>
+        </w:rPr>
+      </w:pPr>
+      <w:r>
+        <w:rPr>
+          <w:rFonts w:ascii="Times New Roman" w:hAnsi="Times New Roman" w:cs="Times New Roman"/>
+          <w:sz w:val="24"/>
+          <w:szCs w:val="24"/>
+          <w:u w:val="single"/>
+        </w:rPr>
+        <w:br w:type="page"/>
+      </w:r>
+    </w:p>
+    <w:p>
+      <w:pPr>
         <w:spacing w:after="0" w:line="360" w:lineRule="auto"/>
         <w:rPr>
           <w:rFonts w:ascii="Times New Roman" w:hAnsi="Times New Roman" w:cs="Times New Roman"/>
@@ -163,6 +728,7 @@
           <w:szCs w:val="24"/>
           <w:u w:val="single"/>
         </w:rPr>
+        <w:lastRenderedPageBreak/>
         <w:t xml:space="preserve">What I </w:t>
       </w:r>
       <w:proofErr w:type="gramStart"/>
@@ -219,6 +785,237 @@
         </w:rPr>
         <w:t xml:space="preserve">One </w:t>
       </w:r>
+      <w:r>
+        <w:rPr>
+          <w:rFonts w:ascii="Times New Roman" w:hAnsi="Times New Roman" w:cs="Times New Roman"/>
+          <w:sz w:val="24"/>
+          <w:szCs w:val="24"/>
+        </w:rPr>
+        <w:t xml:space="preserve">thing I would have done differently is </w:t>
+      </w:r>
+      <w:r>
+        <w:rPr>
+          <w:rFonts w:ascii="Times New Roman" w:hAnsi="Times New Roman" w:cs="Times New Roman"/>
+          <w:sz w:val="24"/>
+          <w:szCs w:val="24"/>
+        </w:rPr>
+        <w:t>be</w:t>
+      </w:r>
+      <w:r>
+        <w:rPr>
+          <w:rFonts w:ascii="Times New Roman" w:hAnsi="Times New Roman" w:cs="Times New Roman"/>
+          <w:sz w:val="24"/>
+          <w:szCs w:val="24"/>
+        </w:rPr>
+        <w:t xml:space="preserve"> more </w:t>
+      </w:r>
+      <w:r>
+        <w:rPr>
+          <w:rFonts w:ascii="Times New Roman" w:hAnsi="Times New Roman" w:cs="Times New Roman"/>
+          <w:sz w:val="24"/>
+          <w:szCs w:val="24"/>
+        </w:rPr>
+        <w:t xml:space="preserve">mindful </w:t>
+      </w:r>
+      <w:r>
+        <w:rPr>
+          <w:rFonts w:ascii="Times New Roman" w:hAnsi="Times New Roman" w:cs="Times New Roman"/>
+          <w:sz w:val="24"/>
+          <w:szCs w:val="24"/>
+        </w:rPr>
+        <w:t xml:space="preserve">about the </w:t>
+      </w:r>
+      <w:r>
+        <w:rPr>
+          <w:rFonts w:ascii="Times New Roman" w:hAnsi="Times New Roman" w:cs="Times New Roman"/>
+          <w:sz w:val="24"/>
+          <w:szCs w:val="24"/>
+        </w:rPr>
+        <w:t xml:space="preserve">use of the </w:t>
+      </w:r>
+      <w:proofErr w:type="gramStart"/>
+      <w:r>
+        <w:rPr>
+          <w:rFonts w:ascii="Times New Roman" w:hAnsi="Times New Roman" w:cs="Times New Roman"/>
+          <w:sz w:val="24"/>
+          <w:szCs w:val="24"/>
+        </w:rPr>
+        <w:t>remove(</w:t>
+      </w:r>
+      <w:proofErr w:type="gramEnd"/>
+      <w:r>
+        <w:rPr>
+          <w:rFonts w:ascii="Times New Roman" w:hAnsi="Times New Roman" w:cs="Times New Roman"/>
+          <w:sz w:val="24"/>
+          <w:szCs w:val="24"/>
+        </w:rPr>
+        <w:t xml:space="preserve">) method in iterators. </w:t>
+      </w:r>
+      <w:r>
+        <w:rPr>
+          <w:rFonts w:ascii="Times New Roman" w:hAnsi="Times New Roman" w:cs="Times New Roman"/>
+          <w:sz w:val="24"/>
+          <w:szCs w:val="24"/>
+        </w:rPr>
+        <w:t xml:space="preserve">If I </w:t>
+      </w:r>
+      <w:r>
+        <w:rPr>
+          <w:rFonts w:ascii="Times New Roman" w:hAnsi="Times New Roman" w:cs="Times New Roman"/>
+          <w:sz w:val="24"/>
+          <w:szCs w:val="24"/>
+        </w:rPr>
+        <w:t xml:space="preserve">thought more about what the </w:t>
+      </w:r>
+      <w:proofErr w:type="gramStart"/>
+      <w:r>
+        <w:rPr>
+          <w:rFonts w:ascii="Times New Roman" w:hAnsi="Times New Roman" w:cs="Times New Roman"/>
+          <w:sz w:val="24"/>
+          <w:szCs w:val="24"/>
+        </w:rPr>
+        <w:t>remove(</w:t>
+      </w:r>
+      <w:proofErr w:type="gramEnd"/>
+      <w:r>
+        <w:rPr>
+          <w:rFonts w:ascii="Times New Roman" w:hAnsi="Times New Roman" w:cs="Times New Roman"/>
+          <w:sz w:val="24"/>
+          <w:szCs w:val="24"/>
+        </w:rPr>
+        <w:t>) method required to work, I would have</w:t>
+      </w:r>
+      <w:r>
+        <w:rPr>
+          <w:rFonts w:ascii="Times New Roman" w:hAnsi="Times New Roman" w:cs="Times New Roman"/>
+          <w:sz w:val="24"/>
+          <w:szCs w:val="24"/>
+        </w:rPr>
+        <w:t xml:space="preserve"> </w:t>
+      </w:r>
+      <w:r>
+        <w:rPr>
+          <w:rFonts w:ascii="Times New Roman" w:hAnsi="Times New Roman" w:cs="Times New Roman"/>
+          <w:sz w:val="24"/>
+          <w:szCs w:val="24"/>
+        </w:rPr>
+        <w:t>known</w:t>
+      </w:r>
+      <w:r>
+        <w:rPr>
+          <w:rFonts w:ascii="Times New Roman" w:hAnsi="Times New Roman" w:cs="Times New Roman"/>
+          <w:sz w:val="24"/>
+          <w:szCs w:val="24"/>
+        </w:rPr>
+        <w:t xml:space="preserve"> that </w:t>
+      </w:r>
+      <w:r>
+        <w:rPr>
+          <w:rFonts w:ascii="Times New Roman" w:hAnsi="Times New Roman" w:cs="Times New Roman"/>
+          <w:sz w:val="24"/>
+          <w:szCs w:val="24"/>
+        </w:rPr>
+        <w:t>calling one remove() method after another does not work</w:t>
+      </w:r>
+      <w:r>
+        <w:rPr>
+          <w:rFonts w:ascii="Times New Roman" w:hAnsi="Times New Roman" w:cs="Times New Roman"/>
+          <w:sz w:val="24"/>
+          <w:szCs w:val="24"/>
+        </w:rPr>
+        <w:t>.</w:t>
+      </w:r>
+      <w:r>
+        <w:rPr>
+          <w:rFonts w:ascii="Times New Roman" w:hAnsi="Times New Roman" w:cs="Times New Roman"/>
+          <w:sz w:val="24"/>
+          <w:szCs w:val="24"/>
+        </w:rPr>
+        <w:t xml:space="preserve"> It now makes sense when reading the </w:t>
+      </w:r>
+      <w:proofErr w:type="spellStart"/>
+      <w:r>
+        <w:rPr>
+          <w:rFonts w:ascii="Times New Roman" w:hAnsi="Times New Roman" w:cs="Times New Roman"/>
+          <w:sz w:val="24"/>
+          <w:szCs w:val="24"/>
+        </w:rPr>
+        <w:t>JavaDoc</w:t>
+      </w:r>
+      <w:proofErr w:type="spellEnd"/>
+      <w:r>
+        <w:rPr>
+          <w:rFonts w:ascii="Times New Roman" w:hAnsi="Times New Roman" w:cs="Times New Roman"/>
+          <w:sz w:val="24"/>
+          <w:szCs w:val="24"/>
+        </w:rPr>
+        <w:t xml:space="preserve"> of the </w:t>
+      </w:r>
+      <w:proofErr w:type="spellStart"/>
+      <w:r>
+        <w:rPr>
+          <w:rFonts w:ascii="Times New Roman" w:hAnsi="Times New Roman" w:cs="Times New Roman"/>
+          <w:sz w:val="24"/>
+          <w:szCs w:val="24"/>
+        </w:rPr>
+        <w:t>ListIterator</w:t>
+      </w:r>
+      <w:proofErr w:type="spellEnd"/>
+      <w:r>
+        <w:rPr>
+          <w:rFonts w:ascii="Times New Roman" w:hAnsi="Times New Roman" w:cs="Times New Roman"/>
+          <w:sz w:val="24"/>
+          <w:szCs w:val="24"/>
+        </w:rPr>
+        <w:t xml:space="preserve"> remove method, as well as </w:t>
+      </w:r>
+      <w:proofErr w:type="gramStart"/>
+      <w:r>
+        <w:rPr>
+          <w:rFonts w:ascii="Times New Roman" w:hAnsi="Times New Roman" w:cs="Times New Roman"/>
+          <w:sz w:val="24"/>
+          <w:szCs w:val="24"/>
+        </w:rPr>
+        <w:t>set(</w:t>
+      </w:r>
+      <w:proofErr w:type="gramEnd"/>
+      <w:r>
+        <w:rPr>
+          <w:rFonts w:ascii="Times New Roman" w:hAnsi="Times New Roman" w:cs="Times New Roman"/>
+          <w:sz w:val="24"/>
+          <w:szCs w:val="24"/>
+        </w:rPr>
+        <w:t xml:space="preserve">) and add(). </w:t>
+      </w:r>
+      <w:hyperlink r:id="rId7" w:history="1">
+        <w:r>
+          <w:rPr>
+            <w:rStyle w:val="Hyperlink"/>
+            <w:rFonts w:ascii="Times New Roman" w:hAnsi="Times New Roman" w:cs="Times New Roman"/>
+            <w:sz w:val="24"/>
+            <w:szCs w:val="24"/>
+          </w:rPr>
+          <w:t>https://docs.oracle.com/javase/7/docs/api/java/util/ListIterato</w:t>
+        </w:r>
+        <w:r>
+          <w:rPr>
+            <w:rStyle w:val="Hyperlink"/>
+            <w:rFonts w:ascii="Times New Roman" w:hAnsi="Times New Roman" w:cs="Times New Roman"/>
+            <w:sz w:val="24"/>
+            <w:szCs w:val="24"/>
+          </w:rPr>
+          <w:t>r</w:t>
+        </w:r>
+        <w:r>
+          <w:rPr>
+            <w:rStyle w:val="Hyperlink"/>
+            <w:rFonts w:ascii="Times New Roman" w:hAnsi="Times New Roman" w:cs="Times New Roman"/>
+            <w:sz w:val="24"/>
+            <w:szCs w:val="24"/>
+          </w:rPr>
+          <w:t>.html</w:t>
+        </w:r>
+      </w:hyperlink>
     </w:p>
     <w:p>
       <w:pPr>
@@ -304,17 +1101,171 @@
         </w:rPr>
         <w:t xml:space="preserve">I </w:t>
       </w:r>
-    </w:p>
-    <w:p>
-      <w:pPr>
-        <w:spacing w:after="0" w:line="360" w:lineRule="auto"/>
-        <w:rPr>
-          <w:rFonts w:ascii="Times New Roman" w:hAnsi="Times New Roman" w:cs="Times New Roman"/>
-          <w:noProof/>
-          <w:sz w:val="24"/>
-          <w:szCs w:val="24"/>
-        </w:rPr>
-      </w:pPr>
+      <w:r>
+        <w:rPr>
+          <w:rFonts w:ascii="Times New Roman" w:hAnsi="Times New Roman" w:cs="Times New Roman"/>
+          <w:sz w:val="24"/>
+          <w:szCs w:val="24"/>
+        </w:rPr>
+        <w:t>plan on apply iterators in the</w:t>
+      </w:r>
+      <w:r>
+        <w:rPr>
+          <w:rFonts w:ascii="Times New Roman" w:hAnsi="Times New Roman" w:cs="Times New Roman"/>
+          <w:sz w:val="24"/>
+          <w:szCs w:val="24"/>
+        </w:rPr>
+        <w:t xml:space="preserve"> future if I need to traverse a list that I might need to remove contents from as I am iterating through it. If I were to utilize </w:t>
+      </w:r>
+      <w:proofErr w:type="gramStart"/>
+      <w:r>
+        <w:rPr>
+          <w:rFonts w:ascii="Times New Roman" w:hAnsi="Times New Roman" w:cs="Times New Roman"/>
+          <w:sz w:val="24"/>
+          <w:szCs w:val="24"/>
+        </w:rPr>
+        <w:t xml:space="preserve">a </w:t>
+      </w:r>
+      <w:r>
+        <w:rPr>
+          <w:rFonts w:ascii="Consolas" w:hAnsi="Consolas" w:cs="Times New Roman"/>
+          <w:sz w:val="24"/>
+          <w:szCs w:val="24"/>
+        </w:rPr>
+        <w:t>for</w:t>
+      </w:r>
+      <w:proofErr w:type="gramEnd"/>
+      <w:r>
+        <w:rPr>
+          <w:rFonts w:ascii="Times New Roman" w:hAnsi="Times New Roman" w:cs="Times New Roman"/>
+          <w:sz w:val="24"/>
+          <w:szCs w:val="24"/>
+        </w:rPr>
+        <w:t xml:space="preserve"> loop, I would potentially be thrown errors saying there is not a certain value at a certain index. For example, say I am using the variable </w:t>
+      </w:r>
+      <w:proofErr w:type="spellStart"/>
+      <w:r>
+        <w:rPr>
+          <w:rFonts w:ascii="Consolas" w:hAnsi="Consolas" w:cs="Times New Roman"/>
+          <w:sz w:val="24"/>
+          <w:szCs w:val="24"/>
+        </w:rPr>
+        <w:t>i</w:t>
+      </w:r>
+      <w:proofErr w:type="spellEnd"/>
+      <w:r>
+        <w:rPr>
+          <w:rFonts w:ascii="Times New Roman" w:hAnsi="Times New Roman" w:cs="Times New Roman"/>
+          <w:sz w:val="24"/>
+          <w:szCs w:val="24"/>
+        </w:rPr>
+        <w:t xml:space="preserve"> in </w:t>
+      </w:r>
+      <w:proofErr w:type="gramStart"/>
+      <w:r>
+        <w:rPr>
+          <w:rFonts w:ascii="Times New Roman" w:hAnsi="Times New Roman" w:cs="Times New Roman"/>
+          <w:sz w:val="24"/>
+          <w:szCs w:val="24"/>
+        </w:rPr>
+        <w:t xml:space="preserve">a </w:t>
+      </w:r>
+      <w:r>
+        <w:rPr>
+          <w:rFonts w:ascii="Consolas" w:hAnsi="Consolas" w:cs="Times New Roman"/>
+          <w:sz w:val="24"/>
+          <w:szCs w:val="24"/>
+        </w:rPr>
+        <w:t>for</w:t>
+      </w:r>
+      <w:proofErr w:type="gramEnd"/>
+      <w:r>
+        <w:rPr>
+          <w:rFonts w:ascii="Times New Roman" w:hAnsi="Times New Roman" w:cs="Times New Roman"/>
+          <w:sz w:val="24"/>
+          <w:szCs w:val="24"/>
+        </w:rPr>
+        <w:t xml:space="preserve"> loop that increments </w:t>
+      </w:r>
+      <w:proofErr w:type="spellStart"/>
+      <w:r>
+        <w:rPr>
+          <w:rFonts w:ascii="Consolas" w:hAnsi="Consolas" w:cs="Times New Roman"/>
+          <w:sz w:val="24"/>
+          <w:szCs w:val="24"/>
+        </w:rPr>
+        <w:t>i</w:t>
+      </w:r>
+      <w:proofErr w:type="spellEnd"/>
+      <w:r>
+        <w:rPr>
+          <w:rFonts w:ascii="Times New Roman" w:hAnsi="Times New Roman" w:cs="Times New Roman"/>
+          <w:sz w:val="24"/>
+          <w:szCs w:val="24"/>
+        </w:rPr>
+        <w:t xml:space="preserve"> while </w:t>
+      </w:r>
+      <w:proofErr w:type="spellStart"/>
+      <w:r>
+        <w:rPr>
+          <w:rFonts w:ascii="Consolas" w:hAnsi="Consolas" w:cs="Times New Roman"/>
+          <w:sz w:val="24"/>
+          <w:szCs w:val="24"/>
+        </w:rPr>
+        <w:t>i</w:t>
+      </w:r>
+      <w:proofErr w:type="spellEnd"/>
+      <w:r>
+        <w:rPr>
+          <w:rFonts w:ascii="Times New Roman" w:hAnsi="Times New Roman" w:cs="Times New Roman"/>
+          <w:sz w:val="24"/>
+          <w:szCs w:val="24"/>
+        </w:rPr>
+        <w:t xml:space="preserve"> is less than the length of a 10 element list. If I remove one item somewhere in the middle of the list, by the time </w:t>
+      </w:r>
+      <w:proofErr w:type="gramStart"/>
+      <w:r>
+        <w:rPr>
+          <w:rFonts w:ascii="Times New Roman" w:hAnsi="Times New Roman" w:cs="Times New Roman"/>
+          <w:sz w:val="24"/>
+          <w:szCs w:val="24"/>
+        </w:rPr>
+        <w:t xml:space="preserve">the </w:t>
+      </w:r>
+      <w:r>
+        <w:rPr>
+          <w:rFonts w:ascii="Consolas" w:hAnsi="Consolas" w:cs="Times New Roman"/>
+          <w:sz w:val="24"/>
+          <w:szCs w:val="24"/>
+        </w:rPr>
+        <w:t>for</w:t>
+      </w:r>
+      <w:proofErr w:type="gramEnd"/>
+      <w:r>
+        <w:rPr>
+          <w:rFonts w:ascii="Times New Roman" w:hAnsi="Times New Roman" w:cs="Times New Roman"/>
+          <w:sz w:val="24"/>
+          <w:szCs w:val="24"/>
+        </w:rPr>
+        <w:t xml:space="preserve"> loop reaches the end of the list, there will be no element to get at the 10</w:t>
+      </w:r>
+      <w:r>
+        <w:rPr>
+          <w:rFonts w:ascii="Times New Roman" w:hAnsi="Times New Roman" w:cs="Times New Roman"/>
+          <w:sz w:val="24"/>
+          <w:szCs w:val="24"/>
+          <w:vertAlign w:val="superscript"/>
+        </w:rPr>
+        <w:t>th</w:t>
+      </w:r>
+      <w:r>
+        <w:rPr>
+          <w:rFonts w:ascii="Times New Roman" w:hAnsi="Times New Roman" w:cs="Times New Roman"/>
+          <w:sz w:val="24"/>
+          <w:szCs w:val="24"/>
+        </w:rPr>
+        <w:t xml:space="preserve"> position if the rest of the items shifted.</w:t>
+      </w:r>
     </w:p>
     <w:p>
       <w:pPr>
@@ -434,7 +1385,7 @@
                     <pic:cNvPicPr/>
                   </pic:nvPicPr>
                   <pic:blipFill>
-                    <a:blip r:embed="rId7">
+                    <a:blip r:embed="rId8">
                       <a:extLst>
                         <a:ext uri="{28A0092B-C50C-407E-A947-70E740481C1C}">
                           <a14:useLocalDpi xmlns:a14="http://schemas.microsoft.com/office/drawing/2010/main" val="0"/>
@@ -557,7 +1508,7 @@
                     <pic:cNvPicPr/>
                   </pic:nvPicPr>
                   <pic:blipFill>
-                    <a:blip r:embed="rId8">
+                    <a:blip r:embed="rId9">
                       <a:extLst>
                         <a:ext uri="{28A0092B-C50C-407E-A947-70E740481C1C}">
                           <a14:useLocalDpi xmlns:a14="http://schemas.microsoft.com/office/drawing/2010/main" val="0"/>
@@ -681,7 +1632,7 @@
                     <pic:cNvPicPr/>
                   </pic:nvPicPr>
                   <pic:blipFill>
-                    <a:blip r:embed="rId9">
+                    <a:blip r:embed="rId10">
                       <a:extLst>
                         <a:ext uri="{28A0092B-C50C-407E-A947-70E740481C1C}">
                           <a14:useLocalDpi xmlns:a14="http://schemas.microsoft.com/office/drawing/2010/main" val="0"/>
@@ -776,8 +1727,8 @@
             <v:path o:extrusionok="f" gradientshapeok="t" o:connecttype="rect"/>
             <o:lock v:ext="edit" aspectratio="t"/>
           </v:shapetype>
-          <v:shape id="_x0000_i1025" type="#_x0000_t75" style="width:468pt;height:182.7pt">
-            <v:imagedata r:id="rId10" o:title="screenshot_github"/>
+          <v:shape id="_x0000_i1025" type="#_x0000_t75" style="width:468.2pt;height:182.9pt">
+            <v:imagedata r:id="rId11" o:title="screenshot_github"/>
           </v:shape>
         </w:pict>
       </w:r>
@@ -793,8 +1744,8 @@
       </w:pPr>
     </w:p>
     <w:sectPr>
-      <w:headerReference w:type="default" r:id="rId11"/>
-      <w:headerReference w:type="first" r:id="rId12"/>
+      <w:headerReference w:type="default" r:id="rId12"/>
+      <w:headerReference w:type="first" r:id="rId13"/>
       <w:pgSz w:w="12240" w:h="15840"/>
       <w:pgMar w:top="1440" w:right="1440" w:bottom="1440" w:left="1440" w:header="720" w:footer="720" w:gutter="0"/>
       <w:cols w:space="720"/>
@@ -1237,6 +2188,29 @@
     <w:uiPriority w:val="99"/>
     <w:rsid w:val="005C5CFB"/>
   </w:style>
+  <w:style w:type="character" w:styleId="Hyperlink">
+    <w:name w:val="Hyperlink"/>
+    <w:basedOn w:val="DefaultParagraphFont"/>
+    <w:uiPriority w:val="99"/>
+    <w:unhideWhenUsed/>
+    <w:rsid w:val="00433774"/>
+    <w:rPr>
+      <w:color w:val="0563C1" w:themeColor="hyperlink"/>
+      <w:u w:val="single"/>
+    </w:rPr>
+  </w:style>
+  <w:style w:type="character" w:styleId="FollowedHyperlink">
+    <w:name w:val="FollowedHyperlink"/>
+    <w:basedOn w:val="DefaultParagraphFont"/>
+    <w:uiPriority w:val="99"/>
+    <w:semiHidden/>
+    <w:unhideWhenUsed/>
+    <w:rsid w:val="00433774"/>
+    <w:rPr>
+      <w:color w:val="954F72" w:themeColor="followedHyperlink"/>
+      <w:u w:val="single"/>
+    </w:rPr>
+  </w:style>
 </w:styles>
 </file>
 
@@ -1501,6 +2475,29 @@
     <w:link w:val="Footer"/>
     <w:uiPriority w:val="99"/>
     <w:rsid w:val="005C5CFB"/>
+  </w:style>
+  <w:style w:type="character" w:styleId="Hyperlink">
+    <w:name w:val="Hyperlink"/>
+    <w:basedOn w:val="DefaultParagraphFont"/>
+    <w:uiPriority w:val="99"/>
+    <w:unhideWhenUsed/>
+    <w:rsid w:val="00433774"/>
+    <w:rPr>
+      <w:color w:val="0563C1" w:themeColor="hyperlink"/>
+      <w:u w:val="single"/>
+    </w:rPr>
+  </w:style>
+  <w:style w:type="character" w:styleId="FollowedHyperlink">
+    <w:name w:val="FollowedHyperlink"/>
+    <w:basedOn w:val="DefaultParagraphFont"/>
+    <w:uiPriority w:val="99"/>
+    <w:semiHidden/>
+    <w:unhideWhenUsed/>
+    <w:rsid w:val="00433774"/>
+    <w:rPr>
+      <w:color w:val="954F72" w:themeColor="followedHyperlink"/>
+      <w:u w:val="single"/>
+    </w:rPr>
   </w:style>
 </w:styles>
 </file>

</xml_diff>